<commit_message>
add work && doc
</commit_message>
<xml_diff>
--- a/interview/java-interview-2018.docx
+++ b/interview/java-interview-2018.docx
@@ -344,79 +344,22 @@
           <w:rFonts w:hint="eastAsia"/>
           <w:sz w:val="18"/>
         </w:rPr>
-        <w:t xml:space="preserve">　　A public static void main （）　B public static void main （String </w:t>
-      </w:r>
-      <w:proofErr w:type="spellStart"/>
-      <w:r>
-        <w:rPr>
-          <w:rFonts w:hint="eastAsia"/>
-          <w:sz w:val="18"/>
-        </w:rPr>
-        <w:t>args</w:t>
-      </w:r>
-      <w:proofErr w:type="spellEnd"/>
-      <w:r>
-        <w:rPr>
-          <w:rFonts w:hint="eastAsia"/>
-          <w:sz w:val="18"/>
-        </w:rPr>
-        <w:t>）</w:t>
-      </w:r>
-    </w:p>
-    <w:p>
-      <w:pPr>
-        <w:rPr>
-          <w:sz w:val="18"/>
-        </w:rPr>
-      </w:pPr>
-      <w:r>
-        <w:rPr>
-          <w:rFonts w:hint="eastAsia"/>
-          <w:sz w:val="18"/>
-        </w:rPr>
-        <w:t xml:space="preserve">　　C public static </w:t>
-      </w:r>
-      <w:proofErr w:type="spellStart"/>
-      <w:r>
-        <w:rPr>
-          <w:rFonts w:hint="eastAsia"/>
-          <w:sz w:val="18"/>
-        </w:rPr>
-        <w:t>int</w:t>
-      </w:r>
-      <w:proofErr w:type="spellEnd"/>
-      <w:r>
-        <w:rPr>
-          <w:rFonts w:hint="eastAsia"/>
-          <w:sz w:val="18"/>
-        </w:rPr>
-        <w:t xml:space="preserve"> main （String []</w:t>
-      </w:r>
-      <w:proofErr w:type="spellStart"/>
-      <w:r>
-        <w:rPr>
-          <w:rFonts w:hint="eastAsia"/>
-          <w:sz w:val="18"/>
-        </w:rPr>
-        <w:t>arg</w:t>
-      </w:r>
-      <w:proofErr w:type="spellEnd"/>
-      <w:r>
-        <w:rPr>
-          <w:rFonts w:hint="eastAsia"/>
-          <w:sz w:val="18"/>
-        </w:rPr>
-        <w:t xml:space="preserve">）　D public void main （String </w:t>
-      </w:r>
-      <w:proofErr w:type="spellStart"/>
-      <w:r>
-        <w:rPr>
-          <w:rFonts w:hint="eastAsia"/>
-          <w:sz w:val="18"/>
-        </w:rPr>
-        <w:t>args</w:t>
-      </w:r>
-      <w:proofErr w:type="spellEnd"/>
+        <w:t xml:space="preserve">　　A public static void main （）　B public static void main （String args）</w:t>
+      </w:r>
+    </w:p>
+    <w:p>
+      <w:pPr>
+        <w:rPr>
+          <w:sz w:val="18"/>
+        </w:rPr>
+      </w:pPr>
+      <w:r>
+        <w:rPr>
+          <w:rFonts w:hint="eastAsia"/>
+          <w:sz w:val="18"/>
+        </w:rPr>
+        <w:t xml:space="preserve">　　C public static int main （String []arg）　D public void main （String args</w:t>
+      </w:r>
       <w:r>
         <w:rPr>
           <w:sz w:val="18"/>
@@ -594,9 +537,28 @@
           <w:sz w:val="18"/>
           <w:szCs w:val="19"/>
         </w:rPr>
-        <w:t xml:space="preserve"> s=”</w:t>
-      </w:r>
-      <w:proofErr w:type="spellStart"/>
+        <w:t xml:space="preserve"> s=”abc”; s+=”word”;</w:t>
+      </w:r>
+      <w:r>
+        <w:rPr>
+          <w:rFonts w:ascii="宋体" w:hAnsi="宋体" w:cs="宋体" w:hint="eastAsia"/>
+          <w:b/>
+          <w:kern w:val="0"/>
+          <w:sz w:val="18"/>
+          <w:szCs w:val="19"/>
+        </w:rPr>
+        <w:t>代码的过程，并说明</w:t>
+      </w:r>
+      <w:r>
+        <w:rPr>
+          <w:rFonts w:ascii="宋体" w:hAnsi="宋体" w:cs="宋体" w:hint="eastAsia"/>
+          <w:b/>
+          <w:kern w:val="0"/>
+          <w:sz w:val="18"/>
+          <w:szCs w:val="19"/>
+        </w:rPr>
+        <w:t>S</w:t>
+      </w:r>
       <w:r>
         <w:rPr>
           <w:rFonts w:ascii="宋体" w:hAnsi="宋体" w:cs="宋体"/>
@@ -605,9 +567,8 @@
           <w:sz w:val="18"/>
           <w:szCs w:val="19"/>
         </w:rPr>
-        <w:t>abc</w:t>
-      </w:r>
-      <w:proofErr w:type="spellEnd"/>
+        <w:t xml:space="preserve">tring </w:t>
+      </w:r>
       <w:r>
         <w:rPr>
           <w:rFonts w:ascii="宋体" w:hAnsi="宋体" w:cs="宋体"/>
@@ -616,7 +577,27 @@
           <w:sz w:val="18"/>
           <w:szCs w:val="19"/>
         </w:rPr>
-        <w:t>”; s+=”word”;</w:t>
+        <w:t>和</w:t>
+      </w:r>
+      <w:r>
+        <w:rPr>
+          <w:rFonts w:ascii="宋体" w:hAnsi="宋体" w:cs="宋体"/>
+          <w:b/>
+          <w:kern w:val="0"/>
+          <w:sz w:val="18"/>
+          <w:szCs w:val="19"/>
+        </w:rPr>
+        <w:t>StringBuffer</w:t>
+      </w:r>
+      <w:r>
+        <w:rPr>
+          <w:rFonts w:ascii="宋体" w:hAnsi="宋体" w:cs="宋体"/>
+          <w:b/>
+          <w:kern w:val="0"/>
+          <w:sz w:val="18"/>
+          <w:szCs w:val="19"/>
+        </w:rPr>
+        <w:t>的区别</w:t>
       </w:r>
       <w:r>
         <w:rPr>
@@ -626,7 +607,7 @@
           <w:sz w:val="18"/>
           <w:szCs w:val="19"/>
         </w:rPr>
-        <w:t>代码的过程，并说明</w:t>
+        <w:t>？</w:t>
       </w:r>
       <w:r>
         <w:rPr>
@@ -636,72 +617,8 @@
           <w:sz w:val="18"/>
           <w:szCs w:val="19"/>
         </w:rPr>
-        <w:t>S</w:t>
-      </w:r>
-      <w:r>
-        <w:rPr>
-          <w:rFonts w:ascii="宋体" w:hAnsi="宋体" w:cs="宋体"/>
-          <w:b/>
-          <w:kern w:val="0"/>
-          <w:sz w:val="18"/>
-          <w:szCs w:val="19"/>
-        </w:rPr>
-        <w:t xml:space="preserve">tring </w:t>
-      </w:r>
-      <w:r>
-        <w:rPr>
-          <w:rFonts w:ascii="宋体" w:hAnsi="宋体" w:cs="宋体"/>
-          <w:b/>
-          <w:kern w:val="0"/>
-          <w:sz w:val="18"/>
-          <w:szCs w:val="19"/>
-        </w:rPr>
-        <w:t>和</w:t>
-      </w:r>
-      <w:proofErr w:type="spellStart"/>
-      <w:r>
-        <w:rPr>
-          <w:rFonts w:ascii="宋体" w:hAnsi="宋体" w:cs="宋体"/>
-          <w:b/>
-          <w:kern w:val="0"/>
-          <w:sz w:val="18"/>
-          <w:szCs w:val="19"/>
-        </w:rPr>
-        <w:t>StringBuffer</w:t>
-      </w:r>
-      <w:proofErr w:type="spellEnd"/>
-      <w:r>
-        <w:rPr>
-          <w:rFonts w:ascii="宋体" w:hAnsi="宋体" w:cs="宋体"/>
-          <w:b/>
-          <w:kern w:val="0"/>
-          <w:sz w:val="18"/>
-          <w:szCs w:val="19"/>
-        </w:rPr>
-        <w:t>的区别</w:t>
-      </w:r>
-      <w:r>
-        <w:rPr>
-          <w:rFonts w:ascii="宋体" w:hAnsi="宋体" w:cs="宋体" w:hint="eastAsia"/>
-          <w:b/>
-          <w:kern w:val="0"/>
-          <w:sz w:val="18"/>
-          <w:szCs w:val="19"/>
-        </w:rPr>
-        <w:t>？</w:t>
-      </w:r>
-      <w:proofErr w:type="spellStart"/>
-      <w:r>
-        <w:rPr>
-          <w:rFonts w:ascii="宋体" w:hAnsi="宋体" w:cs="宋体" w:hint="eastAsia"/>
-          <w:b/>
-          <w:kern w:val="0"/>
-          <w:sz w:val="18"/>
-          <w:szCs w:val="19"/>
-        </w:rPr>
         <w:t>StringBuilder</w:t>
       </w:r>
-      <w:proofErr w:type="spellEnd"/>
       <w:r>
         <w:rPr>
           <w:rFonts w:ascii="宋体" w:hAnsi="宋体" w:cs="宋体" w:hint="eastAsia"/>
@@ -770,14 +687,7 @@
         <w:rPr>
           <w:sz w:val="18"/>
         </w:rPr>
-        <w:t xml:space="preserve"> a = “Hello</w:t>
-      </w:r>
-      <w:proofErr w:type="gramStart"/>
-      <w:r>
-        <w:rPr>
-          <w:sz w:val="18"/>
-        </w:rPr>
-        <w:t>”;</w:t>
+        <w:t xml:space="preserve"> a = “Hello”;</w:t>
       </w:r>
       <w:r>
         <w:rPr>
@@ -786,7 +696,6 @@
         </w:rPr>
         <w:t xml:space="preserve">   </w:t>
       </w:r>
-      <w:proofErr w:type="gramEnd"/>
       <w:r>
         <w:rPr>
           <w:sz w:val="18"/>
@@ -804,14 +713,7 @@
         <w:rPr>
           <w:sz w:val="18"/>
         </w:rPr>
-        <w:t>String c= new String(“Hello”</w:t>
-      </w:r>
-      <w:proofErr w:type="gramStart"/>
-      <w:r>
-        <w:rPr>
-          <w:sz w:val="18"/>
-        </w:rPr>
-        <w:t>);</w:t>
+        <w:t>String c= new String(“Hello”);</w:t>
       </w:r>
       <w:r>
         <w:rPr>
@@ -824,14 +726,7 @@
         <w:rPr>
           <w:sz w:val="18"/>
         </w:rPr>
-        <w:t>String</w:t>
-      </w:r>
-      <w:proofErr w:type="gramEnd"/>
-      <w:r>
-        <w:rPr>
-          <w:sz w:val="18"/>
-        </w:rPr>
-        <w:t xml:space="preserve"> d= new String(“Hello”);</w:t>
+        <w:t>String d= new String(“Hello”);</w:t>
       </w:r>
     </w:p>
     <w:p>
@@ -870,105 +765,7 @@
         <w:rPr>
           <w:sz w:val="18"/>
         </w:rPr>
-        <w:t xml:space="preserve">=b   </w:t>
-      </w:r>
-      <w:proofErr w:type="spellStart"/>
-      <w:r>
-        <w:rPr>
-          <w:sz w:val="18"/>
-        </w:rPr>
-        <w:t>B</w:t>
-      </w:r>
-      <w:proofErr w:type="spellEnd"/>
-      <w:r>
-        <w:rPr>
-          <w:sz w:val="18"/>
-        </w:rPr>
-        <w:t>. a==</w:t>
-      </w:r>
-      <w:proofErr w:type="gramStart"/>
-      <w:r>
-        <w:rPr>
-          <w:sz w:val="18"/>
-        </w:rPr>
-        <w:t xml:space="preserve">c  </w:t>
-      </w:r>
-      <w:proofErr w:type="spellStart"/>
-      <w:r>
-        <w:rPr>
-          <w:sz w:val="18"/>
-        </w:rPr>
-        <w:t>C</w:t>
-      </w:r>
-      <w:proofErr w:type="spellEnd"/>
-      <w:r>
-        <w:rPr>
-          <w:sz w:val="18"/>
-        </w:rPr>
-        <w:t>.</w:t>
-      </w:r>
-      <w:proofErr w:type="gramEnd"/>
-      <w:r>
-        <w:rPr>
-          <w:sz w:val="18"/>
-        </w:rPr>
-        <w:t xml:space="preserve"> c==d  </w:t>
-      </w:r>
-      <w:proofErr w:type="spellStart"/>
-      <w:r>
-        <w:rPr>
-          <w:sz w:val="18"/>
-        </w:rPr>
-        <w:t>D</w:t>
-      </w:r>
-      <w:proofErr w:type="spellEnd"/>
-      <w:r>
-        <w:rPr>
-          <w:sz w:val="18"/>
-        </w:rPr>
-        <w:t xml:space="preserve">. </w:t>
-      </w:r>
-      <w:proofErr w:type="spellStart"/>
-      <w:r>
-        <w:rPr>
-          <w:sz w:val="18"/>
-        </w:rPr>
-        <w:t>a.equals</w:t>
-      </w:r>
-      <w:proofErr w:type="spellEnd"/>
-      <w:r>
-        <w:rPr>
-          <w:sz w:val="18"/>
-        </w:rPr>
-        <w:t xml:space="preserve">(b)  E. </w:t>
-      </w:r>
-      <w:proofErr w:type="spellStart"/>
-      <w:r>
-        <w:rPr>
-          <w:sz w:val="18"/>
-        </w:rPr>
-        <w:t>a.equals</w:t>
-      </w:r>
-      <w:proofErr w:type="spellEnd"/>
-      <w:r>
-        <w:rPr>
-          <w:sz w:val="18"/>
-        </w:rPr>
-        <w:t xml:space="preserve">(c)  </w:t>
-      </w:r>
-      <w:proofErr w:type="spellStart"/>
-      <w:r>
-        <w:rPr>
-          <w:sz w:val="18"/>
-        </w:rPr>
-        <w:t>F.c.equals</w:t>
-      </w:r>
-      <w:proofErr w:type="spellEnd"/>
-      <w:r>
-        <w:rPr>
-          <w:sz w:val="18"/>
-        </w:rPr>
-        <w:t>(d)</w:t>
+        <w:t>=b   B. a==c  C. c==d  D. a.equals(b)  E. a.equals(c)  F.c.equals(d)</w:t>
       </w:r>
     </w:p>
     <w:p>
@@ -1056,8 +853,6 @@
         </w:rPr>
         <w:t>并说明对称加密与非对称加密的区别及算法。</w:t>
       </w:r>
-      <w:bookmarkStart w:id="0" w:name="_GoBack"/>
-      <w:bookmarkEnd w:id="0"/>
     </w:p>
     <w:p>
       <w:pPr>
@@ -1115,8 +910,13 @@
         <w:t>?为何？</w:t>
       </w:r>
     </w:p>
-    <w:p/>
-    <w:p/>
+    <w:p>
+      <w:pPr>
+        <w:rPr>
+          <w:rFonts w:hint="eastAsia"/>
+        </w:rPr>
+      </w:pPr>
+    </w:p>
     <w:p>
       <w:pPr>
         <w:pStyle w:val="a3"/>
@@ -1275,7 +1075,63 @@
       </w:r>
     </w:p>
     <w:p/>
-    <w:p/>
+    <w:p>
+      <w:pPr>
+        <w:pStyle w:val="a3"/>
+        <w:numPr>
+          <w:ilvl w:val="0"/>
+          <w:numId w:val="2"/>
+        </w:numPr>
+        <w:ind w:firstLineChars="0"/>
+        <w:rPr>
+          <w:rFonts w:ascii="宋体" w:hAnsi="宋体" w:cs="宋体"/>
+          <w:b/>
+          <w:kern w:val="0"/>
+          <w:sz w:val="18"/>
+          <w:szCs w:val="19"/>
+        </w:rPr>
+      </w:pPr>
+      <w:r>
+        <w:rPr>
+          <w:rFonts w:ascii="宋体" w:hAnsi="宋体" w:cs="宋体" w:hint="eastAsia"/>
+          <w:b/>
+          <w:kern w:val="0"/>
+          <w:sz w:val="18"/>
+          <w:szCs w:val="19"/>
+        </w:rPr>
+        <w:t>举例三个元注解并解释用途。解释一下</w:t>
+      </w:r>
+      <w:r>
+        <w:rPr>
+          <w:rFonts w:ascii="宋体" w:hAnsi="宋体" w:cs="宋体" w:hint="eastAsia"/>
+          <w:b/>
+          <w:kern w:val="0"/>
+          <w:sz w:val="18"/>
+          <w:szCs w:val="19"/>
+        </w:rPr>
+        <w:t>springBoot</w:t>
+      </w:r>
+      <w:r>
+        <w:rPr>
+          <w:rFonts w:ascii="宋体" w:hAnsi="宋体" w:cs="宋体" w:hint="eastAsia"/>
+          <w:b/>
+          <w:kern w:val="0"/>
+          <w:sz w:val="18"/>
+          <w:szCs w:val="19"/>
+        </w:rPr>
+        <w:t>中注解：</w:t>
+      </w:r>
+      <w:r>
+        <w:rPr>
+          <w:rFonts w:ascii="宋体" w:hAnsi="宋体" w:cs="宋体"/>
+          <w:b/>
+          <w:kern w:val="0"/>
+          <w:sz w:val="18"/>
+          <w:szCs w:val="19"/>
+        </w:rPr>
+        <w:t>@SpringBootApplication</w:t>
+      </w:r>
+    </w:p>
     <w:p/>
     <w:p>
       <w:pPr>
@@ -1293,7 +1149,16 @@
           <w:rFonts w:hint="eastAsia"/>
           <w:b w:val="0"/>
         </w:rPr>
-        <w:t>数据结构和算法</w:t>
+        <w:t>数据结构和</w:t>
+      </w:r>
+      <w:bookmarkStart w:id="0" w:name="_GoBack"/>
+      <w:bookmarkEnd w:id="0"/>
+      <w:r>
+        <w:rPr>
+          <w:rFonts w:hint="eastAsia"/>
+          <w:b w:val="0"/>
+        </w:rPr>
+        <w:t>算法</w:t>
       </w:r>
     </w:p>
     <w:p>
@@ -1341,88 +1206,22 @@
           <w:sz w:val="18"/>
           <w:lang w:val="da-DK"/>
         </w:rPr>
-        <w:t>for(i=</w:t>
-      </w:r>
-      <w:proofErr w:type="gramStart"/>
-      <w:r>
+        <w:t>for(i=1;i&lt;=n;i++)</w:t>
+      </w:r>
+    </w:p>
+    <w:p>
+      <w:pPr>
         <w:rPr>
           <w:sz w:val="18"/>
           <w:lang w:val="da-DK"/>
         </w:rPr>
-        <w:t>1;i</w:t>
-      </w:r>
-      <w:proofErr w:type="gramEnd"/>
+      </w:pPr>
       <w:r>
         <w:rPr>
           <w:sz w:val="18"/>
           <w:lang w:val="da-DK"/>
         </w:rPr>
-        <w:t>&lt;=</w:t>
-      </w:r>
-      <w:proofErr w:type="spellStart"/>
-      <w:r>
-        <w:rPr>
-          <w:sz w:val="18"/>
-          <w:lang w:val="da-DK"/>
-        </w:rPr>
-        <w:t>n;i</w:t>
-      </w:r>
-      <w:proofErr w:type="spellEnd"/>
-      <w:r>
-        <w:rPr>
-          <w:sz w:val="18"/>
-          <w:lang w:val="da-DK"/>
-        </w:rPr>
-        <w:t>++)</w:t>
-      </w:r>
-    </w:p>
-    <w:p>
-      <w:pPr>
-        <w:rPr>
-          <w:sz w:val="18"/>
-          <w:lang w:val="da-DK"/>
-        </w:rPr>
-      </w:pPr>
-      <w:r>
-        <w:rPr>
-          <w:sz w:val="18"/>
-          <w:lang w:val="da-DK"/>
-        </w:rPr>
-        <w:t xml:space="preserve">   for(j=</w:t>
-      </w:r>
-      <w:proofErr w:type="spellStart"/>
-      <w:proofErr w:type="gramStart"/>
-      <w:r>
-        <w:rPr>
-          <w:sz w:val="18"/>
-          <w:lang w:val="da-DK"/>
-        </w:rPr>
-        <w:t>i;j</w:t>
-      </w:r>
-      <w:proofErr w:type="spellEnd"/>
-      <w:proofErr w:type="gramEnd"/>
-      <w:r>
-        <w:rPr>
-          <w:sz w:val="18"/>
-          <w:lang w:val="da-DK"/>
-        </w:rPr>
-        <w:t>&lt;=</w:t>
-      </w:r>
-      <w:proofErr w:type="spellStart"/>
-      <w:r>
-        <w:rPr>
-          <w:sz w:val="18"/>
-          <w:lang w:val="da-DK"/>
-        </w:rPr>
-        <w:t>n;j</w:t>
-      </w:r>
-      <w:proofErr w:type="spellEnd"/>
-      <w:r>
-        <w:rPr>
-          <w:sz w:val="18"/>
-          <w:lang w:val="da-DK"/>
-        </w:rPr>
-        <w:t>++)</w:t>
+        <w:t xml:space="preserve">   for(j=i;j&lt;=n;j++)</w:t>
       </w:r>
     </w:p>
     <w:p>
@@ -1779,48 +1578,20 @@
         <w:rPr>
           <w:sz w:val="18"/>
         </w:rPr>
-        <w:t xml:space="preserve">A.        </w:t>
-      </w:r>
-      <w:proofErr w:type="gramStart"/>
-      <w:r>
-        <w:rPr>
-          <w:sz w:val="18"/>
-        </w:rPr>
-        <w:t>O(</w:t>
-      </w:r>
-      <w:proofErr w:type="gramEnd"/>
-      <w:r>
-        <w:rPr>
-          <w:sz w:val="18"/>
-        </w:rPr>
-        <w:t>1)</w:t>
-      </w:r>
-      <w:r>
-        <w:rPr>
-          <w:sz w:val="18"/>
-        </w:rPr>
-        <w:tab/>
-      </w:r>
-      <w:r>
-        <w:rPr>
-          <w:sz w:val="18"/>
-        </w:rPr>
-        <w:tab/>
-        <w:t>B.        O(</w:t>
-      </w:r>
-      <w:proofErr w:type="spellStart"/>
-      <w:r>
-        <w:rPr>
-          <w:sz w:val="18"/>
-        </w:rPr>
-        <w:t>logn</w:t>
-      </w:r>
-      <w:proofErr w:type="spellEnd"/>
-      <w:r>
-        <w:rPr>
-          <w:sz w:val="18"/>
-        </w:rPr>
-        <w:t>)</w:t>
+        <w:t>A.        O(1)</w:t>
+      </w:r>
+      <w:r>
+        <w:rPr>
+          <w:sz w:val="18"/>
+        </w:rPr>
+        <w:tab/>
+      </w:r>
+      <w:r>
+        <w:rPr>
+          <w:sz w:val="18"/>
+        </w:rPr>
+        <w:tab/>
+        <w:t>B.        O(logn)</w:t>
       </w:r>
       <w:r>
         <w:rPr>
@@ -1840,21 +1611,7 @@
           <w:sz w:val="18"/>
         </w:rPr>
         <w:tab/>
-        <w:t>D.       O(</w:t>
-      </w:r>
-      <w:proofErr w:type="spellStart"/>
-      <w:r>
-        <w:rPr>
-          <w:sz w:val="18"/>
-        </w:rPr>
-        <w:t>nlogn</w:t>
-      </w:r>
-      <w:proofErr w:type="spellEnd"/>
-      <w:r>
-        <w:rPr>
-          <w:sz w:val="18"/>
-        </w:rPr>
-        <w:t>)</w:t>
+        <w:t>D.       O(nlogn)</w:t>
       </w:r>
     </w:p>
     <w:p/>
@@ -2230,41 +1987,37 @@
         </w:rPr>
         <w:br/>
       </w:r>
-      <w:proofErr w:type="spellStart"/>
       <w:r>
         <w:rPr>
           <w:rFonts w:asciiTheme="minorHAnsi" w:eastAsiaTheme="minorEastAsia" w:hAnsiTheme="minorHAnsi" w:cstheme="minorBidi"/>
           <w:kern w:val="2"/>
           <w:sz w:val="18"/>
         </w:rPr>
-        <w:t>s_id</w:t>
-      </w:r>
-      <w:proofErr w:type="spellEnd"/>
+        <w:t xml:space="preserve">s_id int </w:t>
+      </w:r>
       <w:r>
         <w:rPr>
           <w:rFonts w:asciiTheme="minorHAnsi" w:eastAsiaTheme="minorEastAsia" w:hAnsiTheme="minorHAnsi" w:cstheme="minorBidi"/>
           <w:kern w:val="2"/>
           <w:sz w:val="18"/>
         </w:rPr>
-        <w:t xml:space="preserve"> </w:t>
-      </w:r>
-      <w:proofErr w:type="spellStart"/>
+        <w:tab/>
+      </w:r>
       <w:r>
         <w:rPr>
           <w:rFonts w:asciiTheme="minorHAnsi" w:eastAsiaTheme="minorEastAsia" w:hAnsiTheme="minorHAnsi" w:cstheme="minorBidi"/>
           <w:kern w:val="2"/>
           <w:sz w:val="18"/>
         </w:rPr>
-        <w:t>int</w:t>
-      </w:r>
-      <w:proofErr w:type="spellEnd"/>
+        <w:tab/>
+      </w:r>
       <w:r>
         <w:rPr>
           <w:rFonts w:asciiTheme="minorHAnsi" w:eastAsiaTheme="minorEastAsia" w:hAnsiTheme="minorHAnsi" w:cstheme="minorBidi"/>
           <w:kern w:val="2"/>
           <w:sz w:val="18"/>
         </w:rPr>
-        <w:t xml:space="preserve"> </w:t>
+        <w:tab/>
       </w:r>
       <w:r>
         <w:rPr>
@@ -2272,7 +2025,7 @@
           <w:kern w:val="2"/>
           <w:sz w:val="18"/>
         </w:rPr>
-        <w:tab/>
+        <w:t xml:space="preserve">s_name varchar2 </w:t>
       </w:r>
       <w:r>
         <w:rPr>
@@ -2280,7 +2033,15 @@
           <w:kern w:val="2"/>
           <w:sz w:val="18"/>
         </w:rPr>
-        <w:tab/>
+        <w:br/>
+      </w:r>
+      <w:r>
+        <w:rPr>
+          <w:rFonts w:eastAsiaTheme="minorEastAsia" w:hAnsiTheme="minorHAnsi" w:cstheme="minorBidi"/>
+          <w:kern w:val="2"/>
+          <w:sz w:val="18"/>
+        </w:rPr>
+        <w:br/>
       </w:r>
       <w:r>
         <w:rPr>
@@ -2288,25 +2049,23 @@
           <w:kern w:val="2"/>
           <w:sz w:val="18"/>
         </w:rPr>
-        <w:tab/>
-      </w:r>
-      <w:proofErr w:type="spellStart"/>
+        <w:t>课程表</w:t>
+      </w:r>
       <w:r>
         <w:rPr>
           <w:rFonts w:asciiTheme="minorHAnsi" w:eastAsiaTheme="minorEastAsia" w:hAnsiTheme="minorHAnsi" w:cstheme="minorBidi"/>
           <w:kern w:val="2"/>
           <w:sz w:val="18"/>
         </w:rPr>
-        <w:t>s_name</w:t>
-      </w:r>
-      <w:proofErr w:type="spellEnd"/>
+        <w:t xml:space="preserve">  class </w:t>
+      </w:r>
       <w:r>
         <w:rPr>
           <w:rFonts w:asciiTheme="minorHAnsi" w:eastAsiaTheme="minorEastAsia" w:hAnsiTheme="minorHAnsi" w:cstheme="minorBidi"/>
           <w:kern w:val="2"/>
           <w:sz w:val="18"/>
         </w:rPr>
-        <w:t xml:space="preserve"> varchar2 </w:t>
+        <w:br/>
       </w:r>
       <w:r>
         <w:rPr>
@@ -2314,6 +2073,39 @@
           <w:kern w:val="2"/>
           <w:sz w:val="18"/>
         </w:rPr>
+        <w:lastRenderedPageBreak/>
+        <w:t xml:space="preserve">c_id int </w:t>
+      </w:r>
+      <w:r>
+        <w:rPr>
+          <w:rFonts w:asciiTheme="minorHAnsi" w:eastAsiaTheme="minorEastAsia" w:hAnsiTheme="minorHAnsi" w:cstheme="minorBidi"/>
+          <w:kern w:val="2"/>
+          <w:sz w:val="18"/>
+        </w:rPr>
+        <w:tab/>
+      </w:r>
+      <w:r>
+        <w:rPr>
+          <w:rFonts w:asciiTheme="minorHAnsi" w:eastAsiaTheme="minorEastAsia" w:hAnsiTheme="minorHAnsi" w:cstheme="minorBidi"/>
+          <w:kern w:val="2"/>
+          <w:sz w:val="18"/>
+        </w:rPr>
+        <w:tab/>
+      </w:r>
+      <w:r>
+        <w:rPr>
+          <w:rFonts w:asciiTheme="minorHAnsi" w:eastAsiaTheme="minorEastAsia" w:hAnsiTheme="minorHAnsi" w:cstheme="minorBidi"/>
+          <w:kern w:val="2"/>
+          <w:sz w:val="18"/>
+        </w:rPr>
+        <w:t xml:space="preserve">c_name varchar2 </w:t>
+      </w:r>
+      <w:r>
+        <w:rPr>
+          <w:rFonts w:asciiTheme="minorHAnsi" w:eastAsiaTheme="minorEastAsia" w:hAnsiTheme="minorHAnsi" w:cstheme="minorBidi"/>
+          <w:kern w:val="2"/>
+          <w:sz w:val="18"/>
+        </w:rPr>
         <w:br/>
       </w:r>
       <w:r>
@@ -2322,7 +2114,6 @@
           <w:kern w:val="2"/>
           <w:sz w:val="18"/>
         </w:rPr>
-        <w:lastRenderedPageBreak/>
         <w:br/>
       </w:r>
       <w:r>
@@ -2331,7 +2122,7 @@
           <w:kern w:val="2"/>
           <w:sz w:val="18"/>
         </w:rPr>
-        <w:t>课程表</w:t>
+        <w:t>选课表</w:t>
       </w:r>
       <w:r>
         <w:rPr>
@@ -2339,7 +2130,7 @@
           <w:kern w:val="2"/>
           <w:sz w:val="18"/>
         </w:rPr>
-        <w:t xml:space="preserve">  class </w:t>
+        <w:t xml:space="preserve"> xuanke </w:t>
       </w:r>
       <w:r>
         <w:rPr>
@@ -2348,241 +2139,31 @@
           <w:sz w:val="18"/>
         </w:rPr>
         <w:br/>
-      </w:r>
-      <w:proofErr w:type="spellStart"/>
+        <w:t xml:space="preserve">id int     s_id int </w:t>
+      </w:r>
       <w:r>
         <w:rPr>
           <w:rFonts w:asciiTheme="minorHAnsi" w:eastAsiaTheme="minorEastAsia" w:hAnsiTheme="minorHAnsi" w:cstheme="minorBidi"/>
           <w:kern w:val="2"/>
           <w:sz w:val="18"/>
         </w:rPr>
-        <w:t>c_id</w:t>
-      </w:r>
-      <w:proofErr w:type="spellEnd"/>
+        <w:tab/>
+      </w:r>
       <w:r>
         <w:rPr>
           <w:rFonts w:asciiTheme="minorHAnsi" w:eastAsiaTheme="minorEastAsia" w:hAnsiTheme="minorHAnsi" w:cstheme="minorBidi"/>
           <w:kern w:val="2"/>
           <w:sz w:val="18"/>
         </w:rPr>
-        <w:t xml:space="preserve"> </w:t>
-      </w:r>
-      <w:proofErr w:type="spellStart"/>
+        <w:tab/>
+      </w:r>
       <w:r>
         <w:rPr>
           <w:rFonts w:asciiTheme="minorHAnsi" w:eastAsiaTheme="minorEastAsia" w:hAnsiTheme="minorHAnsi" w:cstheme="minorBidi"/>
           <w:kern w:val="2"/>
           <w:sz w:val="18"/>
         </w:rPr>
-        <w:t>int</w:t>
-      </w:r>
-      <w:proofErr w:type="spellEnd"/>
-      <w:r>
-        <w:rPr>
-          <w:rFonts w:asciiTheme="minorHAnsi" w:eastAsiaTheme="minorEastAsia" w:hAnsiTheme="minorHAnsi" w:cstheme="minorBidi"/>
-          <w:kern w:val="2"/>
-          <w:sz w:val="18"/>
-        </w:rPr>
-        <w:t xml:space="preserve"> </w:t>
-      </w:r>
-      <w:r>
-        <w:rPr>
-          <w:rFonts w:asciiTheme="minorHAnsi" w:eastAsiaTheme="minorEastAsia" w:hAnsiTheme="minorHAnsi" w:cstheme="minorBidi"/>
-          <w:kern w:val="2"/>
-          <w:sz w:val="18"/>
-        </w:rPr>
-        <w:tab/>
-      </w:r>
-      <w:r>
-        <w:rPr>
-          <w:rFonts w:asciiTheme="minorHAnsi" w:eastAsiaTheme="minorEastAsia" w:hAnsiTheme="minorHAnsi" w:cstheme="minorBidi"/>
-          <w:kern w:val="2"/>
-          <w:sz w:val="18"/>
-        </w:rPr>
-        <w:tab/>
-      </w:r>
-      <w:proofErr w:type="spellStart"/>
-      <w:r>
-        <w:rPr>
-          <w:rFonts w:asciiTheme="minorHAnsi" w:eastAsiaTheme="minorEastAsia" w:hAnsiTheme="minorHAnsi" w:cstheme="minorBidi"/>
-          <w:kern w:val="2"/>
-          <w:sz w:val="18"/>
-        </w:rPr>
-        <w:t>c_name</w:t>
-      </w:r>
-      <w:proofErr w:type="spellEnd"/>
-      <w:r>
-        <w:rPr>
-          <w:rFonts w:asciiTheme="minorHAnsi" w:eastAsiaTheme="minorEastAsia" w:hAnsiTheme="minorHAnsi" w:cstheme="minorBidi"/>
-          <w:kern w:val="2"/>
-          <w:sz w:val="18"/>
-        </w:rPr>
-        <w:t xml:space="preserve"> varchar2 </w:t>
-      </w:r>
-      <w:r>
-        <w:rPr>
-          <w:rFonts w:asciiTheme="minorHAnsi" w:eastAsiaTheme="minorEastAsia" w:hAnsiTheme="minorHAnsi" w:cstheme="minorBidi"/>
-          <w:kern w:val="2"/>
-          <w:sz w:val="18"/>
-        </w:rPr>
-        <w:br/>
-      </w:r>
-      <w:r>
-        <w:rPr>
-          <w:rFonts w:eastAsiaTheme="minorEastAsia" w:hAnsiTheme="minorHAnsi" w:cstheme="minorBidi"/>
-          <w:kern w:val="2"/>
-          <w:sz w:val="18"/>
-        </w:rPr>
-        <w:br/>
-      </w:r>
-      <w:r>
-        <w:rPr>
-          <w:rFonts w:asciiTheme="minorHAnsi" w:eastAsiaTheme="minorEastAsia" w:hAnsiTheme="minorHAnsi" w:cstheme="minorBidi"/>
-          <w:kern w:val="2"/>
-          <w:sz w:val="18"/>
-        </w:rPr>
-        <w:t>选课表</w:t>
-      </w:r>
-      <w:r>
-        <w:rPr>
-          <w:rFonts w:asciiTheme="minorHAnsi" w:eastAsiaTheme="minorEastAsia" w:hAnsiTheme="minorHAnsi" w:cstheme="minorBidi"/>
-          <w:kern w:val="2"/>
-          <w:sz w:val="18"/>
-        </w:rPr>
-        <w:t xml:space="preserve"> </w:t>
-      </w:r>
-      <w:proofErr w:type="spellStart"/>
-      <w:r>
-        <w:rPr>
-          <w:rFonts w:asciiTheme="minorHAnsi" w:eastAsiaTheme="minorEastAsia" w:hAnsiTheme="minorHAnsi" w:cstheme="minorBidi"/>
-          <w:kern w:val="2"/>
-          <w:sz w:val="18"/>
-        </w:rPr>
-        <w:t>xuanke</w:t>
-      </w:r>
-      <w:proofErr w:type="spellEnd"/>
-      <w:r>
-        <w:rPr>
-          <w:rFonts w:asciiTheme="minorHAnsi" w:eastAsiaTheme="minorEastAsia" w:hAnsiTheme="minorHAnsi" w:cstheme="minorBidi"/>
-          <w:kern w:val="2"/>
-          <w:sz w:val="18"/>
-        </w:rPr>
-        <w:t xml:space="preserve"> </w:t>
-      </w:r>
-      <w:r>
-        <w:rPr>
-          <w:rFonts w:asciiTheme="minorHAnsi" w:eastAsiaTheme="minorEastAsia" w:hAnsiTheme="minorHAnsi" w:cstheme="minorBidi"/>
-          <w:kern w:val="2"/>
-          <w:sz w:val="18"/>
-        </w:rPr>
-        <w:br/>
-        <w:t xml:space="preserve">id </w:t>
-      </w:r>
-      <w:proofErr w:type="spellStart"/>
-      <w:r>
-        <w:rPr>
-          <w:rFonts w:asciiTheme="minorHAnsi" w:eastAsiaTheme="minorEastAsia" w:hAnsiTheme="minorHAnsi" w:cstheme="minorBidi"/>
-          <w:kern w:val="2"/>
-          <w:sz w:val="18"/>
-        </w:rPr>
-        <w:t>int</w:t>
-      </w:r>
-      <w:proofErr w:type="spellEnd"/>
-      <w:r>
-        <w:rPr>
-          <w:rFonts w:asciiTheme="minorHAnsi" w:eastAsiaTheme="minorEastAsia" w:hAnsiTheme="minorHAnsi" w:cstheme="minorBidi"/>
-          <w:kern w:val="2"/>
-          <w:sz w:val="18"/>
-        </w:rPr>
-        <w:t xml:space="preserve">     </w:t>
-      </w:r>
-      <w:proofErr w:type="spellStart"/>
-      <w:r>
-        <w:rPr>
-          <w:rFonts w:asciiTheme="minorHAnsi" w:eastAsiaTheme="minorEastAsia" w:hAnsiTheme="minorHAnsi" w:cstheme="minorBidi"/>
-          <w:kern w:val="2"/>
-          <w:sz w:val="18"/>
-        </w:rPr>
-        <w:t>s_id</w:t>
-      </w:r>
-      <w:proofErr w:type="spellEnd"/>
-      <w:r>
-        <w:rPr>
-          <w:rFonts w:asciiTheme="minorHAnsi" w:eastAsiaTheme="minorEastAsia" w:hAnsiTheme="minorHAnsi" w:cstheme="minorBidi"/>
-          <w:kern w:val="2"/>
-          <w:sz w:val="18"/>
-        </w:rPr>
-        <w:t xml:space="preserve"> </w:t>
-      </w:r>
-      <w:proofErr w:type="spellStart"/>
-      <w:r>
-        <w:rPr>
-          <w:rFonts w:asciiTheme="minorHAnsi" w:eastAsiaTheme="minorEastAsia" w:hAnsiTheme="minorHAnsi" w:cstheme="minorBidi"/>
-          <w:kern w:val="2"/>
-          <w:sz w:val="18"/>
-        </w:rPr>
-        <w:t>int</w:t>
-      </w:r>
-      <w:proofErr w:type="spellEnd"/>
-      <w:r>
-        <w:rPr>
-          <w:rFonts w:asciiTheme="minorHAnsi" w:eastAsiaTheme="minorEastAsia" w:hAnsiTheme="minorHAnsi" w:cstheme="minorBidi"/>
-          <w:kern w:val="2"/>
-          <w:sz w:val="18"/>
-        </w:rPr>
-        <w:t xml:space="preserve"> </w:t>
-      </w:r>
-      <w:r>
-        <w:rPr>
-          <w:rFonts w:asciiTheme="minorHAnsi" w:eastAsiaTheme="minorEastAsia" w:hAnsiTheme="minorHAnsi" w:cstheme="minorBidi"/>
-          <w:kern w:val="2"/>
-          <w:sz w:val="18"/>
-        </w:rPr>
-        <w:tab/>
-      </w:r>
-      <w:r>
-        <w:rPr>
-          <w:rFonts w:asciiTheme="minorHAnsi" w:eastAsiaTheme="minorEastAsia" w:hAnsiTheme="minorHAnsi" w:cstheme="minorBidi"/>
-          <w:kern w:val="2"/>
-          <w:sz w:val="18"/>
-        </w:rPr>
-        <w:tab/>
-      </w:r>
-      <w:proofErr w:type="spellStart"/>
-      <w:r>
-        <w:rPr>
-          <w:rFonts w:asciiTheme="minorHAnsi" w:eastAsiaTheme="minorEastAsia" w:hAnsiTheme="minorHAnsi" w:cstheme="minorBidi"/>
-          <w:kern w:val="2"/>
-          <w:sz w:val="18"/>
-        </w:rPr>
-        <w:t>c_id</w:t>
-      </w:r>
-      <w:proofErr w:type="spellEnd"/>
-      <w:r>
-        <w:rPr>
-          <w:rFonts w:asciiTheme="minorHAnsi" w:eastAsiaTheme="minorEastAsia" w:hAnsiTheme="minorHAnsi" w:cstheme="minorBidi"/>
-          <w:kern w:val="2"/>
-          <w:sz w:val="18"/>
-        </w:rPr>
-        <w:t xml:space="preserve"> </w:t>
-      </w:r>
-      <w:proofErr w:type="spellStart"/>
-      <w:r>
-        <w:rPr>
-          <w:rFonts w:asciiTheme="minorHAnsi" w:eastAsiaTheme="minorEastAsia" w:hAnsiTheme="minorHAnsi" w:cstheme="minorBidi"/>
-          <w:kern w:val="2"/>
-          <w:sz w:val="18"/>
-        </w:rPr>
-        <w:t>int</w:t>
-      </w:r>
-      <w:proofErr w:type="spellEnd"/>
-      <w:r>
-        <w:rPr>
-          <w:rFonts w:asciiTheme="minorHAnsi" w:eastAsiaTheme="minorEastAsia" w:hAnsiTheme="minorHAnsi" w:cstheme="minorBidi"/>
-          <w:kern w:val="2"/>
-          <w:sz w:val="18"/>
-        </w:rPr>
-        <w:t xml:space="preserve"> </w:t>
+        <w:t xml:space="preserve">c_id int </w:t>
       </w:r>
       <w:r>
         <w:rPr>
@@ -2710,104 +2291,19 @@
         </w:rPr>
       </w:pPr>
       <w:r>
-        <w:t xml:space="preserve">public class </w:t>
-      </w:r>
-      <w:proofErr w:type="spellStart"/>
-      <w:r>
-        <w:t>ExtendSuper</w:t>
-      </w:r>
-      <w:proofErr w:type="spellEnd"/>
-      <w:r>
-        <w:t xml:space="preserve"> {</w:t>
+        <w:t>public class ExtendSuper {</w:t>
       </w:r>
       <w:r>
         <w:br/>
-        <w:t xml:space="preserve">    public static &lt;T&gt; void copy (List&lt;? extends T&gt; </w:t>
-      </w:r>
-      <w:proofErr w:type="spellStart"/>
-      <w:proofErr w:type="gramStart"/>
-      <w:r>
-        <w:t>src</w:t>
-      </w:r>
-      <w:proofErr w:type="spellEnd"/>
-      <w:r>
-        <w:t xml:space="preserve"> ,</w:t>
-      </w:r>
-      <w:proofErr w:type="gramEnd"/>
-      <w:r>
-        <w:t xml:space="preserve"> List&lt;? super T&gt; </w:t>
-      </w:r>
-      <w:proofErr w:type="spellStart"/>
-      <w:r>
-        <w:t>dest</w:t>
-      </w:r>
-      <w:proofErr w:type="spellEnd"/>
-      <w:r>
-        <w:t>) {</w:t>
+        <w:t xml:space="preserve">    public static &lt;T&gt; void copy (List&lt;? extends T&gt; src , List&lt;? super T&gt; dest) {</w:t>
       </w:r>
       <w:r>
         <w:br/>
-        <w:t xml:space="preserve">        for(</w:t>
-      </w:r>
-      <w:proofErr w:type="spellStart"/>
-      <w:r>
-        <w:t>int</w:t>
-      </w:r>
-      <w:proofErr w:type="spellEnd"/>
-      <w:r>
-        <w:t xml:space="preserve"> </w:t>
-      </w:r>
-      <w:proofErr w:type="spellStart"/>
-      <w:r>
-        <w:t>i</w:t>
-      </w:r>
-      <w:proofErr w:type="spellEnd"/>
-      <w:r>
-        <w:t>=0;i&lt;</w:t>
-      </w:r>
-      <w:proofErr w:type="spellStart"/>
-      <w:r>
-        <w:t>src.size</w:t>
-      </w:r>
-      <w:proofErr w:type="spellEnd"/>
-      <w:r>
-        <w:t>();++</w:t>
-      </w:r>
-      <w:proofErr w:type="spellStart"/>
-      <w:r>
-        <w:t>i</w:t>
-      </w:r>
-      <w:proofErr w:type="spellEnd"/>
-      <w:r>
-        <w:t>) {</w:t>
+        <w:t xml:space="preserve">        for(int i=0;i&lt;src.size();++i) {</w:t>
       </w:r>
       <w:r>
         <w:br/>
-        <w:t xml:space="preserve">            </w:t>
-      </w:r>
-      <w:proofErr w:type="spellStart"/>
-      <w:r>
-        <w:t>dest.add</w:t>
-      </w:r>
-      <w:proofErr w:type="spellEnd"/>
-      <w:r>
-        <w:t>(</w:t>
-      </w:r>
-      <w:proofErr w:type="spellStart"/>
-      <w:r>
-        <w:t>src.get</w:t>
-      </w:r>
-      <w:proofErr w:type="spellEnd"/>
-      <w:r>
-        <w:t>(</w:t>
-      </w:r>
-      <w:proofErr w:type="spellStart"/>
-      <w:r>
-        <w:t>i</w:t>
-      </w:r>
-      <w:proofErr w:type="spellEnd"/>
-      <w:r>
-        <w:t>));</w:t>
+        <w:t xml:space="preserve">            dest.add(src.get(i));</w:t>
       </w:r>
       <w:r>
         <w:br/>
@@ -2870,13 +2366,8 @@
     </w:p>
     <w:p>
       <w:r>
-        <w:t xml:space="preserve">class </w:t>
-      </w:r>
-      <w:proofErr w:type="gramStart"/>
-      <w:r>
-        <w:t>A{</w:t>
-      </w:r>
-      <w:proofErr w:type="gramEnd"/>
+        <w:t>class A{</w:t>
+      </w:r>
     </w:p>
     <w:p>
       <w:r>
@@ -2890,22 +2381,7 @@
       </w:r>
       <w:r>
         <w:tab/>
-      </w:r>
-      <w:proofErr w:type="spellStart"/>
-      <w:r>
-        <w:t>System.out.println</w:t>
-      </w:r>
-      <w:proofErr w:type="spellEnd"/>
-      <w:r>
-        <w:t xml:space="preserve">("A </w:t>
-      </w:r>
-      <w:proofErr w:type="spellStart"/>
-      <w:r>
-        <w:t>staic</w:t>
-      </w:r>
-      <w:proofErr w:type="spellEnd"/>
-      <w:r>
-        <w:t xml:space="preserve"> block");</w:t>
+        <w:t>System.out.println("A staic block");</w:t>
       </w:r>
     </w:p>
     <w:p>
@@ -2926,14 +2402,7 @@
       </w:r>
       <w:r>
         <w:tab/>
-      </w:r>
-      <w:proofErr w:type="spellStart"/>
-      <w:r>
-        <w:t>System.out.println</w:t>
-      </w:r>
-      <w:proofErr w:type="spellEnd"/>
-      <w:r>
-        <w:t>("A block");</w:t>
+        <w:t>System.out.println("A block");</w:t>
       </w:r>
     </w:p>
     <w:p>
@@ -2945,31 +2414,16 @@
     <w:p>
       <w:r>
         <w:tab/>
-        <w:t xml:space="preserve">public </w:t>
-      </w:r>
-      <w:proofErr w:type="gramStart"/>
-      <w:r>
-        <w:t>A(</w:t>
-      </w:r>
-      <w:proofErr w:type="gramEnd"/>
-      <w:r>
-        <w:t>){</w:t>
-      </w:r>
-    </w:p>
-    <w:p>
-      <w:r>
-        <w:tab/>
-      </w:r>
-      <w:r>
-        <w:tab/>
-      </w:r>
-      <w:proofErr w:type="spellStart"/>
-      <w:r>
-        <w:t>System.out.println</w:t>
-      </w:r>
-      <w:proofErr w:type="spellEnd"/>
-      <w:r>
-        <w:t>("A constructor");</w:t>
+        <w:t>public A(){</w:t>
+      </w:r>
+    </w:p>
+    <w:p>
+      <w:r>
+        <w:tab/>
+      </w:r>
+      <w:r>
+        <w:tab/>
+        <w:t>System.out.println("A constructor");</w:t>
       </w:r>
     </w:p>
     <w:p>
@@ -2985,13 +2439,8 @@
     </w:p>
     <w:p>
       <w:r>
-        <w:t xml:space="preserve">class B extends </w:t>
-      </w:r>
-      <w:proofErr w:type="gramStart"/>
-      <w:r>
-        <w:t>A{</w:t>
-      </w:r>
-      <w:proofErr w:type="gramEnd"/>
+        <w:t>class B extends A{</w:t>
+      </w:r>
     </w:p>
     <w:p>
       <w:r>
@@ -3005,22 +2454,7 @@
       </w:r>
       <w:r>
         <w:tab/>
-      </w:r>
-      <w:proofErr w:type="spellStart"/>
-      <w:r>
-        <w:t>System.out.println</w:t>
-      </w:r>
-      <w:proofErr w:type="spellEnd"/>
-      <w:r>
-        <w:t xml:space="preserve">("B </w:t>
-      </w:r>
-      <w:proofErr w:type="spellStart"/>
-      <w:r>
-        <w:t>staic</w:t>
-      </w:r>
-      <w:proofErr w:type="spellEnd"/>
-      <w:r>
-        <w:t xml:space="preserve"> block");</w:t>
+        <w:t>System.out.println("B staic block");</w:t>
       </w:r>
     </w:p>
     <w:p>
@@ -3041,163 +2475,78 @@
       </w:r>
       <w:r>
         <w:tab/>
-      </w:r>
-      <w:proofErr w:type="spellStart"/>
-      <w:r>
-        <w:t>System.out.println</w:t>
-      </w:r>
-      <w:proofErr w:type="spellEnd"/>
-      <w:r>
-        <w:t>("B block");</w:t>
+        <w:t>System.out.println("B block");</w:t>
+      </w:r>
+    </w:p>
+    <w:p>
+      <w:r>
+        <w:tab/>
+        <w:t>}</w:t>
+      </w:r>
+    </w:p>
+    <w:p>
+      <w:r>
+        <w:tab/>
+        <w:t>public B(){</w:t>
       </w:r>
     </w:p>
     <w:p>
       <w:r>
         <w:lastRenderedPageBreak/>
         <w:tab/>
+      </w:r>
+      <w:r>
+        <w:tab/>
+        <w:t>System.out.println("B constructor");</w:t>
+      </w:r>
+    </w:p>
+    <w:p>
+      <w:r>
+        <w:tab/>
         <w:t>}</w:t>
       </w:r>
     </w:p>
     <w:p>
       <w:r>
-        <w:tab/>
-        <w:t xml:space="preserve">public </w:t>
-      </w:r>
-      <w:proofErr w:type="gramStart"/>
-      <w:r>
-        <w:t>B(</w:t>
-      </w:r>
-      <w:proofErr w:type="gramEnd"/>
-      <w:r>
-        <w:t>){</w:t>
-      </w:r>
-    </w:p>
-    <w:p>
-      <w:r>
-        <w:tab/>
-      </w:r>
-      <w:r>
-        <w:tab/>
-      </w:r>
-      <w:proofErr w:type="spellStart"/>
-      <w:r>
-        <w:t>System.out.println</w:t>
-      </w:r>
-      <w:proofErr w:type="spellEnd"/>
-      <w:r>
-        <w:t>("B constructor");</w:t>
-      </w:r>
-    </w:p>
-    <w:p>
-      <w:r>
-        <w:tab/>
         <w:t>}</w:t>
       </w:r>
     </w:p>
     <w:p>
       <w:r>
-        <w:t>}</w:t>
-      </w:r>
-    </w:p>
-    <w:p>
-      <w:r>
-        <w:t xml:space="preserve">public class </w:t>
-      </w:r>
-      <w:proofErr w:type="spellStart"/>
-      <w:r>
-        <w:t>staticTest</w:t>
-      </w:r>
-      <w:proofErr w:type="spellEnd"/>
-      <w:r>
-        <w:t xml:space="preserve"> {</w:t>
-      </w:r>
-    </w:p>
-    <w:p>
-      <w:r>
-        <w:tab/>
-        <w:t xml:space="preserve">public static void </w:t>
-      </w:r>
-      <w:proofErr w:type="gramStart"/>
-      <w:r>
-        <w:t>main(</w:t>
-      </w:r>
-      <w:proofErr w:type="gramEnd"/>
-      <w:r>
-        <w:t xml:space="preserve">String[] </w:t>
-      </w:r>
-      <w:proofErr w:type="spellStart"/>
-      <w:r>
-        <w:t>args</w:t>
-      </w:r>
-      <w:proofErr w:type="spellEnd"/>
-      <w:r>
-        <w:t>){</w:t>
-      </w:r>
-    </w:p>
-    <w:p>
-      <w:r>
-        <w:tab/>
-      </w:r>
-      <w:r>
-        <w:tab/>
-        <w:t xml:space="preserve">A </w:t>
-      </w:r>
-      <w:proofErr w:type="spellStart"/>
-      <w:r>
-        <w:t>a</w:t>
-      </w:r>
-      <w:proofErr w:type="spellEnd"/>
-      <w:r>
-        <w:t xml:space="preserve"> = new </w:t>
-      </w:r>
-      <w:proofErr w:type="gramStart"/>
-      <w:r>
-        <w:t>B(</w:t>
-      </w:r>
-      <w:proofErr w:type="gramEnd"/>
-      <w:r>
-        <w:t>);</w:t>
-      </w:r>
-    </w:p>
-    <w:p>
-      <w:r>
-        <w:tab/>
-      </w:r>
-      <w:r>
-        <w:tab/>
-      </w:r>
-      <w:proofErr w:type="spellStart"/>
-      <w:r>
-        <w:t>System.out.println</w:t>
-      </w:r>
-      <w:proofErr w:type="spellEnd"/>
-      <w:r>
-        <w:t>("--------------------");</w:t>
-      </w:r>
-    </w:p>
-    <w:p>
-      <w:r>
-        <w:tab/>
-      </w:r>
-      <w:r>
-        <w:tab/>
-        <w:t xml:space="preserve">B </w:t>
-      </w:r>
-      <w:proofErr w:type="spellStart"/>
-      <w:r>
-        <w:t>b</w:t>
-      </w:r>
-      <w:proofErr w:type="spellEnd"/>
-      <w:r>
-        <w:t xml:space="preserve"> = new </w:t>
-      </w:r>
-      <w:proofErr w:type="gramStart"/>
-      <w:r>
-        <w:t>B(</w:t>
-      </w:r>
-      <w:proofErr w:type="gramEnd"/>
-      <w:r>
-        <w:t>);</w:t>
+        <w:t>public class staticTest {</w:t>
+      </w:r>
+    </w:p>
+    <w:p>
+      <w:r>
+        <w:tab/>
+        <w:t>public static void main(String[] args){</w:t>
+      </w:r>
+    </w:p>
+    <w:p>
+      <w:r>
+        <w:tab/>
+      </w:r>
+      <w:r>
+        <w:tab/>
+        <w:t>A a = new B();</w:t>
+      </w:r>
+    </w:p>
+    <w:p>
+      <w:r>
+        <w:tab/>
+      </w:r>
+      <w:r>
+        <w:tab/>
+        <w:t>System.out.println("--------------------");</w:t>
+      </w:r>
+    </w:p>
+    <w:p>
+      <w:r>
+        <w:tab/>
+      </w:r>
+      <w:r>
+        <w:tab/>
+        <w:t>B b = new B();</w:t>
       </w:r>
     </w:p>
     <w:p>
@@ -3311,10 +2660,11 @@
           <w:sz w:val="15"/>
           <w:szCs w:val="18"/>
         </w:rPr>
-        <w:t xml:space="preserve">    public static void </w:t>
-      </w:r>
-      <w:proofErr w:type="gramStart"/>
-      <w:r>
+        <w:t xml:space="preserve">    public static void main(String[] args) {</w:t>
+      </w:r>
+    </w:p>
+    <w:p>
+      <w:pPr>
         <w:rPr>
           <w:rFonts w:ascii="Menlo" w:eastAsia="宋体" w:hAnsi="Menlo" w:cs="Menlo"/>
           <w:color w:val="000000" w:themeColor="text1"/>
@@ -3322,9 +2672,7 @@
           <w:sz w:val="15"/>
           <w:szCs w:val="18"/>
         </w:rPr>
-        <w:t>main(</w:t>
-      </w:r>
-      <w:proofErr w:type="gramEnd"/>
+      </w:pPr>
       <w:r>
         <w:rPr>
           <w:rFonts w:ascii="Menlo" w:eastAsia="宋体" w:hAnsi="Menlo" w:cs="Menlo"/>
@@ -3333,10 +2681,11 @@
           <w:sz w:val="15"/>
           <w:szCs w:val="18"/>
         </w:rPr>
-        <w:t xml:space="preserve">String[] </w:t>
-      </w:r>
-      <w:proofErr w:type="spellStart"/>
-      <w:r>
+        <w:t xml:space="preserve">        Fx f = new Fx(5);</w:t>
+      </w:r>
+    </w:p>
+    <w:p>
+      <w:pPr>
         <w:rPr>
           <w:rFonts w:ascii="Menlo" w:eastAsia="宋体" w:hAnsi="Menlo" w:cs="Menlo"/>
           <w:color w:val="000000" w:themeColor="text1"/>
@@ -3344,9 +2693,7 @@
           <w:sz w:val="15"/>
           <w:szCs w:val="18"/>
         </w:rPr>
-        <w:t>args</w:t>
-      </w:r>
-      <w:proofErr w:type="spellEnd"/>
+      </w:pPr>
       <w:r>
         <w:rPr>
           <w:rFonts w:ascii="Menlo" w:eastAsia="宋体" w:hAnsi="Menlo" w:cs="Menlo"/>
@@ -3355,7 +2702,7 @@
           <w:sz w:val="15"/>
           <w:szCs w:val="18"/>
         </w:rPr>
-        <w:t>) {</w:t>
+        <w:t xml:space="preserve">    }</w:t>
       </w:r>
     </w:p>
     <w:p>
@@ -3376,10 +2723,11 @@
           <w:sz w:val="15"/>
           <w:szCs w:val="18"/>
         </w:rPr>
-        <w:t xml:space="preserve">        </w:t>
-      </w:r>
-      <w:proofErr w:type="spellStart"/>
-      <w:r>
+        <w:t xml:space="preserve">    Ex() {</w:t>
+      </w:r>
+    </w:p>
+    <w:p>
+      <w:pPr>
         <w:rPr>
           <w:rFonts w:ascii="Menlo" w:eastAsia="宋体" w:hAnsi="Menlo" w:cs="Menlo"/>
           <w:color w:val="000000" w:themeColor="text1"/>
@@ -3387,9 +2735,7 @@
           <w:sz w:val="15"/>
           <w:szCs w:val="18"/>
         </w:rPr>
-        <w:t>Fx</w:t>
-      </w:r>
-      <w:proofErr w:type="spellEnd"/>
+      </w:pPr>
       <w:r>
         <w:rPr>
           <w:rFonts w:ascii="Menlo" w:eastAsia="宋体" w:hAnsi="Menlo" w:cs="Menlo"/>
@@ -3398,11 +2744,11 @@
           <w:sz w:val="15"/>
           <w:szCs w:val="18"/>
         </w:rPr>
-        <w:t xml:space="preserve"> f = new </w:t>
-      </w:r>
-      <w:proofErr w:type="spellStart"/>
-      <w:proofErr w:type="gramStart"/>
-      <w:r>
+        <w:t xml:space="preserve">        System.out.println("Ex, no args");</w:t>
+      </w:r>
+    </w:p>
+    <w:p>
+      <w:pPr>
         <w:rPr>
           <w:rFonts w:ascii="Menlo" w:eastAsia="宋体" w:hAnsi="Menlo" w:cs="Menlo"/>
           <w:color w:val="000000" w:themeColor="text1"/>
@@ -3410,9 +2756,7 @@
           <w:sz w:val="15"/>
           <w:szCs w:val="18"/>
         </w:rPr>
-        <w:t>Fx</w:t>
-      </w:r>
-      <w:proofErr w:type="spellEnd"/>
+      </w:pPr>
       <w:r>
         <w:rPr>
           <w:rFonts w:ascii="Menlo" w:eastAsia="宋体" w:hAnsi="Menlo" w:cs="Menlo"/>
@@ -3421,10 +2765,11 @@
           <w:sz w:val="15"/>
           <w:szCs w:val="18"/>
         </w:rPr>
-        <w:t>(</w:t>
-      </w:r>
-      <w:proofErr w:type="gramEnd"/>
-      <w:r>
+        <w:t xml:space="preserve">    }</w:t>
+      </w:r>
+    </w:p>
+    <w:p>
+      <w:pPr>
         <w:rPr>
           <w:rFonts w:ascii="Menlo" w:eastAsia="宋体" w:hAnsi="Menlo" w:cs="Menlo"/>
           <w:color w:val="000000" w:themeColor="text1"/>
@@ -3432,11 +2777,8 @@
           <w:sz w:val="15"/>
           <w:szCs w:val="18"/>
         </w:rPr>
-        <w:t>5);</w:t>
-      </w:r>
-    </w:p>
-    <w:p>
-      <w:pPr>
+      </w:pPr>
+      <w:r>
         <w:rPr>
           <w:rFonts w:ascii="Menlo" w:eastAsia="宋体" w:hAnsi="Menlo" w:cs="Menlo"/>
           <w:color w:val="000000" w:themeColor="text1"/>
@@ -3444,8 +2786,11 @@
           <w:sz w:val="15"/>
           <w:szCs w:val="18"/>
         </w:rPr>
-      </w:pPr>
-      <w:r>
+        <w:t xml:space="preserve">    Ex(int i){</w:t>
+      </w:r>
+    </w:p>
+    <w:p>
+      <w:pPr>
         <w:rPr>
           <w:rFonts w:ascii="Menlo" w:eastAsia="宋体" w:hAnsi="Menlo" w:cs="Menlo"/>
           <w:color w:val="000000" w:themeColor="text1"/>
@@ -3453,11 +2798,8 @@
           <w:sz w:val="15"/>
           <w:szCs w:val="18"/>
         </w:rPr>
-        <w:t xml:space="preserve">    }</w:t>
-      </w:r>
-    </w:p>
-    <w:p>
-      <w:pPr>
+      </w:pPr>
+      <w:r>
         <w:rPr>
           <w:rFonts w:ascii="Menlo" w:eastAsia="宋体" w:hAnsi="Menlo" w:cs="Menlo"/>
           <w:color w:val="000000" w:themeColor="text1"/>
@@ -3465,8 +2807,11 @@
           <w:sz w:val="15"/>
           <w:szCs w:val="18"/>
         </w:rPr>
-      </w:pPr>
-      <w:r>
+        <w:t xml:space="preserve">        System.out.println("Ex int");</w:t>
+      </w:r>
+    </w:p>
+    <w:p>
+      <w:pPr>
         <w:rPr>
           <w:rFonts w:ascii="Menlo" w:eastAsia="宋体" w:hAnsi="Menlo" w:cs="Menlo"/>
           <w:color w:val="000000" w:themeColor="text1"/>
@@ -3474,9 +2819,7 @@
           <w:sz w:val="15"/>
           <w:szCs w:val="18"/>
         </w:rPr>
-        <w:t xml:space="preserve">    </w:t>
-      </w:r>
-      <w:proofErr w:type="gramStart"/>
+      </w:pPr>
       <w:r>
         <w:rPr>
           <w:rFonts w:ascii="Menlo" w:eastAsia="宋体" w:hAnsi="Menlo" w:cs="Menlo"/>
@@ -3485,10 +2828,11 @@
           <w:sz w:val="15"/>
           <w:szCs w:val="18"/>
         </w:rPr>
-        <w:t>Ex(</w:t>
-      </w:r>
-      <w:proofErr w:type="gramEnd"/>
-      <w:r>
+        <w:t xml:space="preserve">    }</w:t>
+      </w:r>
+    </w:p>
+    <w:p>
+      <w:pPr>
         <w:rPr>
           <w:rFonts w:ascii="Menlo" w:eastAsia="宋体" w:hAnsi="Menlo" w:cs="Menlo"/>
           <w:color w:val="000000" w:themeColor="text1"/>
@@ -3496,11 +2840,8 @@
           <w:sz w:val="15"/>
           <w:szCs w:val="18"/>
         </w:rPr>
-        <w:t>) {</w:t>
-      </w:r>
-    </w:p>
-    <w:p>
-      <w:pPr>
+      </w:pPr>
+      <w:r>
         <w:rPr>
           <w:rFonts w:ascii="Menlo" w:eastAsia="宋体" w:hAnsi="Menlo" w:cs="Menlo"/>
           <w:color w:val="000000" w:themeColor="text1"/>
@@ -3508,8 +2849,11 @@
           <w:sz w:val="15"/>
           <w:szCs w:val="18"/>
         </w:rPr>
-      </w:pPr>
-      <w:r>
+        <w:t>}</w:t>
+      </w:r>
+    </w:p>
+    <w:p>
+      <w:pPr>
         <w:rPr>
           <w:rFonts w:ascii="Menlo" w:eastAsia="宋体" w:hAnsi="Menlo" w:cs="Menlo"/>
           <w:color w:val="000000" w:themeColor="text1"/>
@@ -3517,9 +2861,7 @@
           <w:sz w:val="15"/>
           <w:szCs w:val="18"/>
         </w:rPr>
-        <w:t xml:space="preserve">        </w:t>
-      </w:r>
-      <w:proofErr w:type="spellStart"/>
+      </w:pPr>
       <w:r>
         <w:rPr>
           <w:rFonts w:ascii="Menlo" w:eastAsia="宋体" w:hAnsi="Menlo" w:cs="Menlo"/>
@@ -3528,10 +2870,11 @@
           <w:sz w:val="15"/>
           <w:szCs w:val="18"/>
         </w:rPr>
-        <w:t>System.out.println</w:t>
-      </w:r>
-      <w:proofErr w:type="spellEnd"/>
-      <w:r>
+        <w:t>class Fx extends  Ex {</w:t>
+      </w:r>
+    </w:p>
+    <w:p>
+      <w:pPr>
         <w:rPr>
           <w:rFonts w:ascii="Menlo" w:eastAsia="宋体" w:hAnsi="Menlo" w:cs="Menlo"/>
           <w:color w:val="000000" w:themeColor="text1"/>
@@ -3539,9 +2882,7 @@
           <w:sz w:val="15"/>
           <w:szCs w:val="18"/>
         </w:rPr>
-        <w:t xml:space="preserve">("Ex, no </w:t>
-      </w:r>
-      <w:proofErr w:type="spellStart"/>
+      </w:pPr>
       <w:r>
         <w:rPr>
           <w:rFonts w:ascii="Menlo" w:eastAsia="宋体" w:hAnsi="Menlo" w:cs="Menlo"/>
@@ -3550,10 +2891,11 @@
           <w:sz w:val="15"/>
           <w:szCs w:val="18"/>
         </w:rPr>
-        <w:t>args</w:t>
-      </w:r>
-      <w:proofErr w:type="spellEnd"/>
-      <w:r>
+        <w:t xml:space="preserve">    Fx() {</w:t>
+      </w:r>
+    </w:p>
+    <w:p>
+      <w:pPr>
         <w:rPr>
           <w:rFonts w:ascii="Menlo" w:eastAsia="宋体" w:hAnsi="Menlo" w:cs="Menlo"/>
           <w:color w:val="000000" w:themeColor="text1"/>
@@ -3561,11 +2903,8 @@
           <w:sz w:val="15"/>
           <w:szCs w:val="18"/>
         </w:rPr>
-        <w:t>");</w:t>
-      </w:r>
-    </w:p>
-    <w:p>
-      <w:pPr>
+      </w:pPr>
+      <w:r>
         <w:rPr>
           <w:rFonts w:ascii="Menlo" w:eastAsia="宋体" w:hAnsi="Menlo" w:cs="Menlo"/>
           <w:color w:val="000000" w:themeColor="text1"/>
@@ -3573,8 +2912,11 @@
           <w:sz w:val="15"/>
           <w:szCs w:val="18"/>
         </w:rPr>
-      </w:pPr>
-      <w:r>
+        <w:t xml:space="preserve">        super();</w:t>
+      </w:r>
+    </w:p>
+    <w:p>
+      <w:pPr>
         <w:rPr>
           <w:rFonts w:ascii="Menlo" w:eastAsia="宋体" w:hAnsi="Menlo" w:cs="Menlo"/>
           <w:color w:val="000000" w:themeColor="text1"/>
@@ -3582,11 +2924,8 @@
           <w:sz w:val="15"/>
           <w:szCs w:val="18"/>
         </w:rPr>
-        <w:t xml:space="preserve">    }</w:t>
-      </w:r>
-    </w:p>
-    <w:p>
-      <w:pPr>
+      </w:pPr>
+      <w:r>
         <w:rPr>
           <w:rFonts w:ascii="Menlo" w:eastAsia="宋体" w:hAnsi="Menlo" w:cs="Menlo"/>
           <w:color w:val="000000" w:themeColor="text1"/>
@@ -3594,8 +2933,11 @@
           <w:sz w:val="15"/>
           <w:szCs w:val="18"/>
         </w:rPr>
-      </w:pPr>
-      <w:r>
+        <w:t xml:space="preserve">        System.out.println("Fx,no-args");</w:t>
+      </w:r>
+    </w:p>
+    <w:p>
+      <w:pPr>
         <w:rPr>
           <w:rFonts w:ascii="Menlo" w:eastAsia="宋体" w:hAnsi="Menlo" w:cs="Menlo"/>
           <w:color w:val="000000" w:themeColor="text1"/>
@@ -3603,9 +2945,7 @@
           <w:sz w:val="15"/>
           <w:szCs w:val="18"/>
         </w:rPr>
-        <w:t xml:space="preserve">    </w:t>
-      </w:r>
-      <w:proofErr w:type="gramStart"/>
+      </w:pPr>
       <w:r>
         <w:rPr>
           <w:rFonts w:ascii="Menlo" w:eastAsia="宋体" w:hAnsi="Menlo" w:cs="Menlo"/>
@@ -3614,11 +2954,11 @@
           <w:sz w:val="15"/>
           <w:szCs w:val="18"/>
         </w:rPr>
-        <w:t>Ex(</w:t>
-      </w:r>
-      <w:proofErr w:type="spellStart"/>
-      <w:proofErr w:type="gramEnd"/>
-      <w:r>
+        <w:t xml:space="preserve">    }</w:t>
+      </w:r>
+    </w:p>
+    <w:p>
+      <w:pPr>
         <w:rPr>
           <w:rFonts w:ascii="Menlo" w:eastAsia="宋体" w:hAnsi="Menlo" w:cs="Menlo"/>
           <w:color w:val="000000" w:themeColor="text1"/>
@@ -3626,9 +2966,7 @@
           <w:sz w:val="15"/>
           <w:szCs w:val="18"/>
         </w:rPr>
-        <w:t>int</w:t>
-      </w:r>
-      <w:proofErr w:type="spellEnd"/>
+      </w:pPr>
       <w:r>
         <w:rPr>
           <w:rFonts w:ascii="Menlo" w:eastAsia="宋体" w:hAnsi="Menlo" w:cs="Menlo"/>
@@ -3637,10 +2975,11 @@
           <w:sz w:val="15"/>
           <w:szCs w:val="18"/>
         </w:rPr>
-        <w:t xml:space="preserve"> </w:t>
-      </w:r>
-      <w:proofErr w:type="spellStart"/>
-      <w:r>
+        <w:t xml:space="preserve">    Fx(int i) {</w:t>
+      </w:r>
+    </w:p>
+    <w:p>
+      <w:pPr>
         <w:rPr>
           <w:rFonts w:ascii="Menlo" w:eastAsia="宋体" w:hAnsi="Menlo" w:cs="Menlo"/>
           <w:color w:val="000000" w:themeColor="text1"/>
@@ -3648,9 +2987,7 @@
           <w:sz w:val="15"/>
           <w:szCs w:val="18"/>
         </w:rPr>
-        <w:t>i</w:t>
-      </w:r>
-      <w:proofErr w:type="spellEnd"/>
+      </w:pPr>
       <w:r>
         <w:rPr>
           <w:rFonts w:ascii="Menlo" w:eastAsia="宋体" w:hAnsi="Menlo" w:cs="Menlo"/>
@@ -3659,7 +2996,7 @@
           <w:sz w:val="15"/>
           <w:szCs w:val="18"/>
         </w:rPr>
-        <w:t>){</w:t>
+        <w:t xml:space="preserve">        this();</w:t>
       </w:r>
     </w:p>
     <w:p>
@@ -3680,629 +3017,7 @@
           <w:sz w:val="15"/>
           <w:szCs w:val="18"/>
         </w:rPr>
-        <w:t xml:space="preserve">        </w:t>
-      </w:r>
-      <w:proofErr w:type="spellStart"/>
-      <w:r>
-        <w:rPr>
-          <w:rFonts w:ascii="Menlo" w:eastAsia="宋体" w:hAnsi="Menlo" w:cs="Menlo"/>
-          <w:color w:val="000000" w:themeColor="text1"/>
-          <w:kern w:val="0"/>
-          <w:sz w:val="15"/>
-          <w:szCs w:val="18"/>
-        </w:rPr>
-        <w:t>System.out.println</w:t>
-      </w:r>
-      <w:proofErr w:type="spellEnd"/>
-      <w:r>
-        <w:rPr>
-          <w:rFonts w:ascii="Menlo" w:eastAsia="宋体" w:hAnsi="Menlo" w:cs="Menlo"/>
-          <w:color w:val="000000" w:themeColor="text1"/>
-          <w:kern w:val="0"/>
-          <w:sz w:val="15"/>
-          <w:szCs w:val="18"/>
-        </w:rPr>
-        <w:t xml:space="preserve">("Ex </w:t>
-      </w:r>
-      <w:proofErr w:type="spellStart"/>
-      <w:r>
-        <w:rPr>
-          <w:rFonts w:ascii="Menlo" w:eastAsia="宋体" w:hAnsi="Menlo" w:cs="Menlo"/>
-          <w:color w:val="000000" w:themeColor="text1"/>
-          <w:kern w:val="0"/>
-          <w:sz w:val="15"/>
-          <w:szCs w:val="18"/>
-        </w:rPr>
-        <w:t>int</w:t>
-      </w:r>
-      <w:proofErr w:type="spellEnd"/>
-      <w:r>
-        <w:rPr>
-          <w:rFonts w:ascii="Menlo" w:eastAsia="宋体" w:hAnsi="Menlo" w:cs="Menlo"/>
-          <w:color w:val="000000" w:themeColor="text1"/>
-          <w:kern w:val="0"/>
-          <w:sz w:val="15"/>
-          <w:szCs w:val="18"/>
-        </w:rPr>
-        <w:t>");</w:t>
-      </w:r>
-    </w:p>
-    <w:p>
-      <w:pPr>
-        <w:rPr>
-          <w:rFonts w:ascii="Menlo" w:eastAsia="宋体" w:hAnsi="Menlo" w:cs="Menlo"/>
-          <w:color w:val="000000" w:themeColor="text1"/>
-          <w:kern w:val="0"/>
-          <w:sz w:val="15"/>
-          <w:szCs w:val="18"/>
-        </w:rPr>
-      </w:pPr>
-      <w:r>
-        <w:rPr>
-          <w:rFonts w:ascii="Menlo" w:eastAsia="宋体" w:hAnsi="Menlo" w:cs="Menlo"/>
-          <w:color w:val="000000" w:themeColor="text1"/>
-          <w:kern w:val="0"/>
-          <w:sz w:val="15"/>
-          <w:szCs w:val="18"/>
-        </w:rPr>
-        <w:t xml:space="preserve">    }</w:t>
-      </w:r>
-    </w:p>
-    <w:p>
-      <w:pPr>
-        <w:rPr>
-          <w:rFonts w:ascii="Menlo" w:eastAsia="宋体" w:hAnsi="Menlo" w:cs="Menlo"/>
-          <w:color w:val="000000" w:themeColor="text1"/>
-          <w:kern w:val="0"/>
-          <w:sz w:val="15"/>
-          <w:szCs w:val="18"/>
-        </w:rPr>
-      </w:pPr>
-      <w:r>
-        <w:rPr>
-          <w:rFonts w:ascii="Menlo" w:eastAsia="宋体" w:hAnsi="Menlo" w:cs="Menlo"/>
-          <w:color w:val="000000" w:themeColor="text1"/>
-          <w:kern w:val="0"/>
-          <w:sz w:val="15"/>
-          <w:szCs w:val="18"/>
-        </w:rPr>
-        <w:t>}</w:t>
-      </w:r>
-    </w:p>
-    <w:p>
-      <w:pPr>
-        <w:rPr>
-          <w:rFonts w:ascii="Menlo" w:eastAsia="宋体" w:hAnsi="Menlo" w:cs="Menlo"/>
-          <w:color w:val="000000" w:themeColor="text1"/>
-          <w:kern w:val="0"/>
-          <w:sz w:val="15"/>
-          <w:szCs w:val="18"/>
-        </w:rPr>
-      </w:pPr>
-      <w:r>
-        <w:rPr>
-          <w:rFonts w:ascii="Menlo" w:eastAsia="宋体" w:hAnsi="Menlo" w:cs="Menlo"/>
-          <w:color w:val="000000" w:themeColor="text1"/>
-          <w:kern w:val="0"/>
-          <w:sz w:val="15"/>
-          <w:szCs w:val="18"/>
-        </w:rPr>
-        <w:t xml:space="preserve">class </w:t>
-      </w:r>
-      <w:proofErr w:type="spellStart"/>
-      <w:r>
-        <w:rPr>
-          <w:rFonts w:ascii="Menlo" w:eastAsia="宋体" w:hAnsi="Menlo" w:cs="Menlo"/>
-          <w:color w:val="000000" w:themeColor="text1"/>
-          <w:kern w:val="0"/>
-          <w:sz w:val="15"/>
-          <w:szCs w:val="18"/>
-        </w:rPr>
-        <w:t>Fx</w:t>
-      </w:r>
-      <w:proofErr w:type="spellEnd"/>
-      <w:r>
-        <w:rPr>
-          <w:rFonts w:ascii="Menlo" w:eastAsia="宋体" w:hAnsi="Menlo" w:cs="Menlo"/>
-          <w:color w:val="000000" w:themeColor="text1"/>
-          <w:kern w:val="0"/>
-          <w:sz w:val="15"/>
-          <w:szCs w:val="18"/>
-        </w:rPr>
-        <w:t xml:space="preserve"> </w:t>
-      </w:r>
-      <w:proofErr w:type="gramStart"/>
-      <w:r>
-        <w:rPr>
-          <w:rFonts w:ascii="Menlo" w:eastAsia="宋体" w:hAnsi="Menlo" w:cs="Menlo"/>
-          <w:color w:val="000000" w:themeColor="text1"/>
-          <w:kern w:val="0"/>
-          <w:sz w:val="15"/>
-          <w:szCs w:val="18"/>
-        </w:rPr>
-        <w:t>extends  Ex</w:t>
-      </w:r>
-      <w:proofErr w:type="gramEnd"/>
-      <w:r>
-        <w:rPr>
-          <w:rFonts w:ascii="Menlo" w:eastAsia="宋体" w:hAnsi="Menlo" w:cs="Menlo"/>
-          <w:color w:val="000000" w:themeColor="text1"/>
-          <w:kern w:val="0"/>
-          <w:sz w:val="15"/>
-          <w:szCs w:val="18"/>
-        </w:rPr>
-        <w:t xml:space="preserve"> {</w:t>
-      </w:r>
-    </w:p>
-    <w:p>
-      <w:pPr>
-        <w:rPr>
-          <w:rFonts w:ascii="Menlo" w:eastAsia="宋体" w:hAnsi="Menlo" w:cs="Menlo"/>
-          <w:color w:val="000000" w:themeColor="text1"/>
-          <w:kern w:val="0"/>
-          <w:sz w:val="15"/>
-          <w:szCs w:val="18"/>
-        </w:rPr>
-      </w:pPr>
-      <w:r>
-        <w:rPr>
-          <w:rFonts w:ascii="Menlo" w:eastAsia="宋体" w:hAnsi="Menlo" w:cs="Menlo"/>
-          <w:color w:val="000000" w:themeColor="text1"/>
-          <w:kern w:val="0"/>
-          <w:sz w:val="15"/>
-          <w:szCs w:val="18"/>
-        </w:rPr>
-        <w:t xml:space="preserve">    </w:t>
-      </w:r>
-      <w:proofErr w:type="spellStart"/>
-      <w:proofErr w:type="gramStart"/>
-      <w:r>
-        <w:rPr>
-          <w:rFonts w:ascii="Menlo" w:eastAsia="宋体" w:hAnsi="Menlo" w:cs="Menlo"/>
-          <w:color w:val="000000" w:themeColor="text1"/>
-          <w:kern w:val="0"/>
-          <w:sz w:val="15"/>
-          <w:szCs w:val="18"/>
-        </w:rPr>
-        <w:t>Fx</w:t>
-      </w:r>
-      <w:proofErr w:type="spellEnd"/>
-      <w:r>
-        <w:rPr>
-          <w:rFonts w:ascii="Menlo" w:eastAsia="宋体" w:hAnsi="Menlo" w:cs="Menlo"/>
-          <w:color w:val="000000" w:themeColor="text1"/>
-          <w:kern w:val="0"/>
-          <w:sz w:val="15"/>
-          <w:szCs w:val="18"/>
-        </w:rPr>
-        <w:t>(</w:t>
-      </w:r>
-      <w:proofErr w:type="gramEnd"/>
-      <w:r>
-        <w:rPr>
-          <w:rFonts w:ascii="Menlo" w:eastAsia="宋体" w:hAnsi="Menlo" w:cs="Menlo"/>
-          <w:color w:val="000000" w:themeColor="text1"/>
-          <w:kern w:val="0"/>
-          <w:sz w:val="15"/>
-          <w:szCs w:val="18"/>
-        </w:rPr>
-        <w:t>) {</w:t>
-      </w:r>
-    </w:p>
-    <w:p>
-      <w:pPr>
-        <w:rPr>
-          <w:rFonts w:ascii="Menlo" w:eastAsia="宋体" w:hAnsi="Menlo" w:cs="Menlo"/>
-          <w:color w:val="000000" w:themeColor="text1"/>
-          <w:kern w:val="0"/>
-          <w:sz w:val="15"/>
-          <w:szCs w:val="18"/>
-        </w:rPr>
-      </w:pPr>
-      <w:r>
-        <w:rPr>
-          <w:rFonts w:ascii="Menlo" w:eastAsia="宋体" w:hAnsi="Menlo" w:cs="Menlo"/>
-          <w:color w:val="000000" w:themeColor="text1"/>
-          <w:kern w:val="0"/>
-          <w:sz w:val="15"/>
-          <w:szCs w:val="18"/>
-        </w:rPr>
-        <w:t xml:space="preserve">        </w:t>
-      </w:r>
-      <w:proofErr w:type="gramStart"/>
-      <w:r>
-        <w:rPr>
-          <w:rFonts w:ascii="Menlo" w:eastAsia="宋体" w:hAnsi="Menlo" w:cs="Menlo"/>
-          <w:color w:val="000000" w:themeColor="text1"/>
-          <w:kern w:val="0"/>
-          <w:sz w:val="15"/>
-          <w:szCs w:val="18"/>
-        </w:rPr>
-        <w:t>super(</w:t>
-      </w:r>
-      <w:proofErr w:type="gramEnd"/>
-      <w:r>
-        <w:rPr>
-          <w:rFonts w:ascii="Menlo" w:eastAsia="宋体" w:hAnsi="Menlo" w:cs="Menlo"/>
-          <w:color w:val="000000" w:themeColor="text1"/>
-          <w:kern w:val="0"/>
-          <w:sz w:val="15"/>
-          <w:szCs w:val="18"/>
-        </w:rPr>
-        <w:t>);</w:t>
-      </w:r>
-    </w:p>
-    <w:p>
-      <w:pPr>
-        <w:rPr>
-          <w:rFonts w:ascii="Menlo" w:eastAsia="宋体" w:hAnsi="Menlo" w:cs="Menlo"/>
-          <w:color w:val="000000" w:themeColor="text1"/>
-          <w:kern w:val="0"/>
-          <w:sz w:val="15"/>
-          <w:szCs w:val="18"/>
-        </w:rPr>
-      </w:pPr>
-      <w:r>
-        <w:rPr>
-          <w:rFonts w:ascii="Menlo" w:eastAsia="宋体" w:hAnsi="Menlo" w:cs="Menlo"/>
-          <w:color w:val="000000" w:themeColor="text1"/>
-          <w:kern w:val="0"/>
-          <w:sz w:val="15"/>
-          <w:szCs w:val="18"/>
-        </w:rPr>
-        <w:t xml:space="preserve">        </w:t>
-      </w:r>
-      <w:proofErr w:type="spellStart"/>
-      <w:r>
-        <w:rPr>
-          <w:rFonts w:ascii="Menlo" w:eastAsia="宋体" w:hAnsi="Menlo" w:cs="Menlo"/>
-          <w:color w:val="000000" w:themeColor="text1"/>
-          <w:kern w:val="0"/>
-          <w:sz w:val="15"/>
-          <w:szCs w:val="18"/>
-        </w:rPr>
-        <w:t>System.out.println</w:t>
-      </w:r>
-      <w:proofErr w:type="spellEnd"/>
-      <w:r>
-        <w:rPr>
-          <w:rFonts w:ascii="Menlo" w:eastAsia="宋体" w:hAnsi="Menlo" w:cs="Menlo"/>
-          <w:color w:val="000000" w:themeColor="text1"/>
-          <w:kern w:val="0"/>
-          <w:sz w:val="15"/>
-          <w:szCs w:val="18"/>
-        </w:rPr>
-        <w:t>("</w:t>
-      </w:r>
-      <w:proofErr w:type="spellStart"/>
-      <w:proofErr w:type="gramStart"/>
-      <w:r>
-        <w:rPr>
-          <w:rFonts w:ascii="Menlo" w:eastAsia="宋体" w:hAnsi="Menlo" w:cs="Menlo"/>
-          <w:color w:val="000000" w:themeColor="text1"/>
-          <w:kern w:val="0"/>
-          <w:sz w:val="15"/>
-          <w:szCs w:val="18"/>
-        </w:rPr>
-        <w:t>Fx,no</w:t>
-      </w:r>
-      <w:proofErr w:type="gramEnd"/>
-      <w:r>
-        <w:rPr>
-          <w:rFonts w:ascii="Menlo" w:eastAsia="宋体" w:hAnsi="Menlo" w:cs="Menlo"/>
-          <w:color w:val="000000" w:themeColor="text1"/>
-          <w:kern w:val="0"/>
-          <w:sz w:val="15"/>
-          <w:szCs w:val="18"/>
-        </w:rPr>
-        <w:t>-args</w:t>
-      </w:r>
-      <w:proofErr w:type="spellEnd"/>
-      <w:r>
-        <w:rPr>
-          <w:rFonts w:ascii="Menlo" w:eastAsia="宋体" w:hAnsi="Menlo" w:cs="Menlo"/>
-          <w:color w:val="000000" w:themeColor="text1"/>
-          <w:kern w:val="0"/>
-          <w:sz w:val="15"/>
-          <w:szCs w:val="18"/>
-        </w:rPr>
-        <w:t>");</w:t>
-      </w:r>
-    </w:p>
-    <w:p>
-      <w:pPr>
-        <w:rPr>
-          <w:rFonts w:ascii="Menlo" w:eastAsia="宋体" w:hAnsi="Menlo" w:cs="Menlo"/>
-          <w:color w:val="000000" w:themeColor="text1"/>
-          <w:kern w:val="0"/>
-          <w:sz w:val="15"/>
-          <w:szCs w:val="18"/>
-        </w:rPr>
-      </w:pPr>
-      <w:r>
-        <w:rPr>
-          <w:rFonts w:ascii="Menlo" w:eastAsia="宋体" w:hAnsi="Menlo" w:cs="Menlo"/>
-          <w:color w:val="000000" w:themeColor="text1"/>
-          <w:kern w:val="0"/>
-          <w:sz w:val="15"/>
-          <w:szCs w:val="18"/>
-        </w:rPr>
-        <w:t xml:space="preserve">    }</w:t>
-      </w:r>
-    </w:p>
-    <w:p>
-      <w:pPr>
-        <w:rPr>
-          <w:rFonts w:ascii="Menlo" w:eastAsia="宋体" w:hAnsi="Menlo" w:cs="Menlo"/>
-          <w:color w:val="000000" w:themeColor="text1"/>
-          <w:kern w:val="0"/>
-          <w:sz w:val="15"/>
-          <w:szCs w:val="18"/>
-        </w:rPr>
-      </w:pPr>
-      <w:r>
-        <w:rPr>
-          <w:rFonts w:ascii="Menlo" w:eastAsia="宋体" w:hAnsi="Menlo" w:cs="Menlo"/>
-          <w:color w:val="000000" w:themeColor="text1"/>
-          <w:kern w:val="0"/>
-          <w:sz w:val="15"/>
-          <w:szCs w:val="18"/>
-        </w:rPr>
-        <w:t xml:space="preserve">    </w:t>
-      </w:r>
-      <w:proofErr w:type="spellStart"/>
-      <w:proofErr w:type="gramStart"/>
-      <w:r>
-        <w:rPr>
-          <w:rFonts w:ascii="Menlo" w:eastAsia="宋体" w:hAnsi="Menlo" w:cs="Menlo"/>
-          <w:color w:val="000000" w:themeColor="text1"/>
-          <w:kern w:val="0"/>
-          <w:sz w:val="15"/>
-          <w:szCs w:val="18"/>
-        </w:rPr>
-        <w:t>Fx</w:t>
-      </w:r>
-      <w:proofErr w:type="spellEnd"/>
-      <w:r>
-        <w:rPr>
-          <w:rFonts w:ascii="Menlo" w:eastAsia="宋体" w:hAnsi="Menlo" w:cs="Menlo"/>
-          <w:color w:val="000000" w:themeColor="text1"/>
-          <w:kern w:val="0"/>
-          <w:sz w:val="15"/>
-          <w:szCs w:val="18"/>
-        </w:rPr>
-        <w:t>(</w:t>
-      </w:r>
-      <w:proofErr w:type="spellStart"/>
-      <w:proofErr w:type="gramEnd"/>
-      <w:r>
-        <w:rPr>
-          <w:rFonts w:ascii="Menlo" w:eastAsia="宋体" w:hAnsi="Menlo" w:cs="Menlo"/>
-          <w:color w:val="000000" w:themeColor="text1"/>
-          <w:kern w:val="0"/>
-          <w:sz w:val="15"/>
-          <w:szCs w:val="18"/>
-        </w:rPr>
-        <w:t>int</w:t>
-      </w:r>
-      <w:proofErr w:type="spellEnd"/>
-      <w:r>
-        <w:rPr>
-          <w:rFonts w:ascii="Menlo" w:eastAsia="宋体" w:hAnsi="Menlo" w:cs="Menlo"/>
-          <w:color w:val="000000" w:themeColor="text1"/>
-          <w:kern w:val="0"/>
-          <w:sz w:val="15"/>
-          <w:szCs w:val="18"/>
-        </w:rPr>
-        <w:t xml:space="preserve"> </w:t>
-      </w:r>
-      <w:proofErr w:type="spellStart"/>
-      <w:r>
-        <w:rPr>
-          <w:rFonts w:ascii="Menlo" w:eastAsia="宋体" w:hAnsi="Menlo" w:cs="Menlo"/>
-          <w:color w:val="000000" w:themeColor="text1"/>
-          <w:kern w:val="0"/>
-          <w:sz w:val="15"/>
-          <w:szCs w:val="18"/>
-        </w:rPr>
-        <w:t>i</w:t>
-      </w:r>
-      <w:proofErr w:type="spellEnd"/>
-      <w:r>
-        <w:rPr>
-          <w:rFonts w:ascii="Menlo" w:eastAsia="宋体" w:hAnsi="Menlo" w:cs="Menlo"/>
-          <w:color w:val="000000" w:themeColor="text1"/>
-          <w:kern w:val="0"/>
-          <w:sz w:val="15"/>
-          <w:szCs w:val="18"/>
-        </w:rPr>
-        <w:t>) {</w:t>
-      </w:r>
-    </w:p>
-    <w:p>
-      <w:pPr>
-        <w:rPr>
-          <w:rFonts w:ascii="Menlo" w:eastAsia="宋体" w:hAnsi="Menlo" w:cs="Menlo"/>
-          <w:color w:val="000000" w:themeColor="text1"/>
-          <w:kern w:val="0"/>
-          <w:sz w:val="15"/>
-          <w:szCs w:val="18"/>
-        </w:rPr>
-      </w:pPr>
-      <w:r>
-        <w:rPr>
-          <w:rFonts w:ascii="Menlo" w:eastAsia="宋体" w:hAnsi="Menlo" w:cs="Menlo"/>
-          <w:color w:val="000000" w:themeColor="text1"/>
-          <w:kern w:val="0"/>
-          <w:sz w:val="15"/>
-          <w:szCs w:val="18"/>
-        </w:rPr>
-        <w:t xml:space="preserve">        </w:t>
-      </w:r>
-      <w:proofErr w:type="gramStart"/>
-      <w:r>
-        <w:rPr>
-          <w:rFonts w:ascii="Menlo" w:eastAsia="宋体" w:hAnsi="Menlo" w:cs="Menlo"/>
-          <w:color w:val="000000" w:themeColor="text1"/>
-          <w:kern w:val="0"/>
-          <w:sz w:val="15"/>
-          <w:szCs w:val="18"/>
-        </w:rPr>
-        <w:t>this(</w:t>
-      </w:r>
-      <w:proofErr w:type="gramEnd"/>
-      <w:r>
-        <w:rPr>
-          <w:rFonts w:ascii="Menlo" w:eastAsia="宋体" w:hAnsi="Menlo" w:cs="Menlo"/>
-          <w:color w:val="000000" w:themeColor="text1"/>
-          <w:kern w:val="0"/>
-          <w:sz w:val="15"/>
-          <w:szCs w:val="18"/>
-        </w:rPr>
-        <w:t>);</w:t>
-      </w:r>
-    </w:p>
-    <w:p>
-      <w:pPr>
-        <w:rPr>
-          <w:rFonts w:ascii="Menlo" w:eastAsia="宋体" w:hAnsi="Menlo" w:cs="Menlo"/>
-          <w:color w:val="000000" w:themeColor="text1"/>
-          <w:kern w:val="0"/>
-          <w:sz w:val="15"/>
-          <w:szCs w:val="18"/>
-        </w:rPr>
-      </w:pPr>
-      <w:r>
-        <w:rPr>
-          <w:rFonts w:ascii="Menlo" w:eastAsia="宋体" w:hAnsi="Menlo" w:cs="Menlo"/>
-          <w:color w:val="000000" w:themeColor="text1"/>
-          <w:kern w:val="0"/>
-          <w:sz w:val="15"/>
-          <w:szCs w:val="18"/>
-        </w:rPr>
-        <w:t xml:space="preserve">        </w:t>
-      </w:r>
-      <w:proofErr w:type="spellStart"/>
-      <w:r>
-        <w:rPr>
-          <w:rFonts w:ascii="Menlo" w:eastAsia="宋体" w:hAnsi="Menlo" w:cs="Menlo"/>
-          <w:color w:val="000000" w:themeColor="text1"/>
-          <w:kern w:val="0"/>
-          <w:sz w:val="15"/>
-          <w:szCs w:val="18"/>
-        </w:rPr>
-        <w:t>System.out.println</w:t>
-      </w:r>
-      <w:proofErr w:type="spellEnd"/>
-      <w:r>
-        <w:rPr>
-          <w:rFonts w:ascii="Menlo" w:eastAsia="宋体" w:hAnsi="Menlo" w:cs="Menlo"/>
-          <w:color w:val="000000" w:themeColor="text1"/>
-          <w:kern w:val="0"/>
-          <w:sz w:val="15"/>
-          <w:szCs w:val="18"/>
-        </w:rPr>
-        <w:t>("</w:t>
-      </w:r>
-      <w:proofErr w:type="spellStart"/>
-      <w:r>
-        <w:rPr>
-          <w:rFonts w:ascii="Menlo" w:eastAsia="宋体" w:hAnsi="Menlo" w:cs="Menlo"/>
-          <w:color w:val="000000" w:themeColor="text1"/>
-          <w:kern w:val="0"/>
-          <w:sz w:val="15"/>
-          <w:szCs w:val="18"/>
-        </w:rPr>
-        <w:t>i</w:t>
-      </w:r>
-      <w:proofErr w:type="spellEnd"/>
-      <w:r>
-        <w:rPr>
-          <w:rFonts w:ascii="Menlo" w:eastAsia="宋体" w:hAnsi="Menlo" w:cs="Menlo"/>
-          <w:color w:val="000000" w:themeColor="text1"/>
-          <w:kern w:val="0"/>
-          <w:sz w:val="15"/>
-          <w:szCs w:val="18"/>
-        </w:rPr>
-        <w:t xml:space="preserve"> = [" + </w:t>
-      </w:r>
-      <w:proofErr w:type="spellStart"/>
-      <w:r>
-        <w:rPr>
-          <w:rFonts w:ascii="Menlo" w:eastAsia="宋体" w:hAnsi="Menlo" w:cs="Menlo"/>
-          <w:color w:val="000000" w:themeColor="text1"/>
-          <w:kern w:val="0"/>
-          <w:sz w:val="15"/>
-          <w:szCs w:val="18"/>
-        </w:rPr>
-        <w:t>i</w:t>
-      </w:r>
-      <w:proofErr w:type="spellEnd"/>
-      <w:r>
-        <w:rPr>
-          <w:rFonts w:ascii="Menlo" w:eastAsia="宋体" w:hAnsi="Menlo" w:cs="Menlo"/>
-          <w:color w:val="000000" w:themeColor="text1"/>
-          <w:kern w:val="0"/>
-          <w:sz w:val="15"/>
-          <w:szCs w:val="18"/>
-        </w:rPr>
-        <w:t xml:space="preserve"> + "</w:t>
-      </w:r>
-      <w:proofErr w:type="gramStart"/>
-      <w:r>
-        <w:rPr>
-          <w:rFonts w:ascii="Menlo" w:eastAsia="宋体" w:hAnsi="Menlo" w:cs="Menlo"/>
-          <w:color w:val="000000" w:themeColor="text1"/>
-          <w:kern w:val="0"/>
-          <w:sz w:val="15"/>
-          <w:szCs w:val="18"/>
-        </w:rPr>
-        <w:t>],</w:t>
-      </w:r>
-      <w:proofErr w:type="spellStart"/>
-      <w:r>
-        <w:rPr>
-          <w:rFonts w:ascii="Menlo" w:eastAsia="宋体" w:hAnsi="Menlo" w:cs="Menlo"/>
-          <w:color w:val="000000" w:themeColor="text1"/>
-          <w:kern w:val="0"/>
-          <w:sz w:val="15"/>
-          <w:szCs w:val="18"/>
-        </w:rPr>
-        <w:t>Fx</w:t>
-      </w:r>
-      <w:proofErr w:type="spellEnd"/>
-      <w:proofErr w:type="gramEnd"/>
-      <w:r>
-        <w:rPr>
-          <w:rFonts w:ascii="Menlo" w:eastAsia="宋体" w:hAnsi="Menlo" w:cs="Menlo"/>
-          <w:color w:val="000000" w:themeColor="text1"/>
-          <w:kern w:val="0"/>
-          <w:sz w:val="15"/>
-          <w:szCs w:val="18"/>
-        </w:rPr>
-        <w:t xml:space="preserve"> </w:t>
-      </w:r>
-      <w:proofErr w:type="spellStart"/>
-      <w:r>
-        <w:rPr>
-          <w:rFonts w:ascii="Menlo" w:eastAsia="宋体" w:hAnsi="Menlo" w:cs="Menlo"/>
-          <w:color w:val="000000" w:themeColor="text1"/>
-          <w:kern w:val="0"/>
-          <w:sz w:val="15"/>
-          <w:szCs w:val="18"/>
-        </w:rPr>
-        <w:t>int</w:t>
-      </w:r>
-      <w:proofErr w:type="spellEnd"/>
-      <w:r>
-        <w:rPr>
-          <w:rFonts w:ascii="Menlo" w:eastAsia="宋体" w:hAnsi="Menlo" w:cs="Menlo"/>
-          <w:color w:val="000000" w:themeColor="text1"/>
-          <w:kern w:val="0"/>
-          <w:sz w:val="15"/>
-          <w:szCs w:val="18"/>
-        </w:rPr>
-        <w:t>");</w:t>
+        <w:t xml:space="preserve">        System.out.println("i = [" + i + "],Fx int");</w:t>
       </w:r>
     </w:p>
     <w:p>
@@ -4821,7 +3536,7 @@
     </w:rPrDefault>
     <w:pPrDefault/>
   </w:docDefaults>
-  <w:latentStyles w:defLockedState="0" w:defUIPriority="99" w:defSemiHidden="0" w:defUnhideWhenUsed="0" w:defQFormat="0" w:count="375">
+  <w:latentStyles w:defLockedState="0" w:defUIPriority="99" w:defSemiHidden="0" w:defUnhideWhenUsed="0" w:defQFormat="0" w:count="376">
     <w:lsdException w:name="Normal" w:uiPriority="0" w:qFormat="1"/>
     <w:lsdException w:name="heading 1" w:uiPriority="9" w:qFormat="1"/>
     <w:lsdException w:name="heading 2" w:semiHidden="1" w:uiPriority="9" w:unhideWhenUsed="1" w:qFormat="1"/>
@@ -4927,7 +3642,6 @@
     <w:lsdException w:name="HTML Sample" w:semiHidden="1" w:unhideWhenUsed="1"/>
     <w:lsdException w:name="HTML Typewriter" w:semiHidden="1" w:unhideWhenUsed="1"/>
     <w:lsdException w:name="HTML Variable" w:semiHidden="1" w:unhideWhenUsed="1"/>
-    <w:lsdException w:name="Normal Table" w:semiHidden="1" w:unhideWhenUsed="1"/>
     <w:lsdException w:name="annotation subject" w:semiHidden="1" w:unhideWhenUsed="1"/>
     <w:lsdException w:name="No List" w:semiHidden="1" w:unhideWhenUsed="1"/>
     <w:lsdException w:name="Outline List 1" w:semiHidden="1" w:unhideWhenUsed="1"/>
@@ -4974,10 +3688,8 @@
     <w:lsdException w:name="Table Subtle 2" w:semiHidden="1" w:unhideWhenUsed="1"/>
     <w:lsdException w:name="Table Web 1" w:semiHidden="1" w:unhideWhenUsed="1"/>
     <w:lsdException w:name="Table Web 2" w:semiHidden="1" w:unhideWhenUsed="1"/>
-    <w:lsdException w:name="Table Web 3" w:semiHidden="1" w:unhideWhenUsed="1"/>
     <w:lsdException w:name="Balloon Text" w:semiHidden="1" w:unhideWhenUsed="1"/>
     <w:lsdException w:name="Table Grid" w:uiPriority="39"/>
-    <w:lsdException w:name="Table Theme" w:semiHidden="1" w:unhideWhenUsed="1"/>
     <w:lsdException w:name="Placeholder Text" w:semiHidden="1"/>
     <w:lsdException w:name="No Spacing" w:uiPriority="1" w:qFormat="1"/>
     <w:lsdException w:name="Light Shading" w:uiPriority="60"/>
@@ -5197,6 +3909,7 @@
     <w:lsdException w:name="Smart Hyperlink" w:semiHidden="1" w:unhideWhenUsed="1"/>
     <w:lsdException w:name="Hashtag" w:semiHidden="1" w:unhideWhenUsed="1"/>
     <w:lsdException w:name="Unresolved Mention" w:semiHidden="1" w:unhideWhenUsed="1"/>
+    <w:lsdException w:name="Smart Link" w:semiHidden="1" w:unhideWhenUsed="1"/>
   </w:latentStyles>
   <w:style w:type="paragraph" w:default="1" w:styleId="a">
     <w:name w:val="Normal"/>

</xml_diff>